<commit_message>
Release 1_0_1 - Seperate configuration connector, gateway, bug fixing
</commit_message>
<xml_diff>
--- a/ECodexWebAdmin/Docs/ECodex_WebAdmin_Installationguide.docx
+++ b/ECodexWebAdmin/Docs/ECodex_WebAdmin_Installationguide.docx
@@ -545,7 +545,6 @@
         <w:rPr>
           <w:lang w:val="en-US"/>
         </w:rPr>
-        <w:lastRenderedPageBreak/>
         <w:t xml:space="preserve">The zip file contains the collected information needed to run and configure the </w:t>
       </w:r>
       <w:proofErr w:type="spellStart"/>
@@ -939,25 +938,7 @@
           <w:color w:val="000000"/>
           <w:lang w:val="en-US" w:eastAsia="en-US"/>
         </w:rPr>
-        <w:t xml:space="preserve">  </w:t>
-      </w:r>
-      <w:proofErr w:type="gramStart"/>
-      <w:r>
-        <w:rPr>
-          <w:rFonts w:ascii="Consolas" w:hAnsi="Consolas" w:cs="Consolas"/>
-          <w:color w:val="000000"/>
-          <w:lang w:val="en-US" w:eastAsia="en-US"/>
-        </w:rPr>
-        <w:t>USERNAME  VARCHAR2</w:t>
-      </w:r>
-      <w:proofErr w:type="gramEnd"/>
-      <w:r>
-        <w:rPr>
-          <w:rFonts w:ascii="Consolas" w:hAnsi="Consolas" w:cs="Consolas"/>
-          <w:color w:val="000000"/>
-          <w:lang w:val="en-US" w:eastAsia="en-US"/>
-        </w:rPr>
-        <w:t xml:space="preserve">(30)  </w:t>
+        <w:t xml:space="preserve">  USERNAME  VARCHAR2(30)  </w:t>
       </w:r>
       <w:r>
         <w:rPr>
@@ -1087,25 +1068,7 @@
           <w:color w:val="000000"/>
           <w:lang w:val="en-US" w:eastAsia="en-US"/>
         </w:rPr>
-        <w:t xml:space="preserve">  SALT </w:t>
-      </w:r>
-      <w:proofErr w:type="gramStart"/>
-      <w:r>
-        <w:rPr>
-          <w:rFonts w:ascii="Consolas" w:hAnsi="Consolas" w:cs="Consolas"/>
-          <w:color w:val="000000"/>
-          <w:lang w:val="en-US" w:eastAsia="en-US"/>
-        </w:rPr>
-        <w:t>VARCHAR2(</w:t>
-      </w:r>
-      <w:proofErr w:type="gramEnd"/>
-      <w:r>
-        <w:rPr>
-          <w:rFonts w:ascii="Consolas" w:hAnsi="Consolas" w:cs="Consolas"/>
-          <w:color w:val="000000"/>
-          <w:lang w:val="en-US" w:eastAsia="en-US"/>
-        </w:rPr>
-        <w:t xml:space="preserve">64) </w:t>
+        <w:t xml:space="preserve">  SALT VARCHAR2(64) </w:t>
       </w:r>
       <w:r>
         <w:rPr>
@@ -1922,46 +1885,6 @@
           <w:lang w:val="en-US" w:eastAsia="en-US"/>
         </w:rPr>
       </w:pPr>
-      <w:r>
-        <w:rPr>
-          <w:rFonts w:ascii="Consolas" w:hAnsi="Consolas" w:cs="Consolas"/>
-          <w:color w:val="000000"/>
-          <w:lang w:val="en-US" w:eastAsia="en-US"/>
-        </w:rPr>
-        <w:t>Both property</w:t>
-      </w:r>
-      <w:r>
-        <w:rPr>
-          <w:rFonts w:ascii="Consolas" w:hAnsi="Consolas" w:cs="Consolas"/>
-          <w:color w:val="000000"/>
-          <w:lang w:val="en-US" w:eastAsia="en-US"/>
-        </w:rPr>
-        <w:t xml:space="preserve"> file</w:t>
-      </w:r>
-      <w:r>
-        <w:rPr>
-          <w:rFonts w:ascii="Consolas" w:hAnsi="Consolas" w:cs="Consolas"/>
-          <w:color w:val="000000"/>
-          <w:lang w:val="en-US" w:eastAsia="en-US"/>
-        </w:rPr>
-        <w:t>s</w:t>
-      </w:r>
-      <w:r>
-        <w:rPr>
-          <w:rFonts w:ascii="Consolas" w:hAnsi="Consolas" w:cs="Consolas"/>
-          <w:color w:val="000000"/>
-          <w:lang w:val="en-US" w:eastAsia="en-US"/>
-        </w:rPr>
-        <w:t xml:space="preserve"> should be located under</w:t>
-      </w:r>
-      <w:r>
-        <w:rPr>
-          <w:rFonts w:ascii="Consolas" w:hAnsi="Consolas" w:cs="Consolas"/>
-          <w:color w:val="000000"/>
-          <w:lang w:val="en-US" w:eastAsia="en-US"/>
-        </w:rPr>
-        <w:t xml:space="preserve"> the following file path:</w:t>
-      </w:r>
     </w:p>
     <w:p>
       <w:pPr>
@@ -1975,6 +1898,40 @@
           <w:lang w:val="en-US" w:eastAsia="en-US"/>
         </w:rPr>
       </w:pPr>
+      <w:r>
+        <w:rPr>
+          <w:rFonts w:ascii="Consolas" w:hAnsi="Consolas" w:cs="Consolas"/>
+          <w:color w:val="000000"/>
+          <w:lang w:val="en-US" w:eastAsia="en-US"/>
+        </w:rPr>
+        <w:t xml:space="preserve">Note: The database configuration must be configured for connector and! </w:t>
+      </w:r>
+      <w:proofErr w:type="gramStart"/>
+      <w:r>
+        <w:rPr>
+          <w:rFonts w:ascii="Consolas" w:hAnsi="Consolas" w:cs="Consolas"/>
+          <w:color w:val="000000"/>
+          <w:lang w:val="en-US" w:eastAsia="en-US"/>
+        </w:rPr>
+        <w:t>Gateway, even if both share</w:t>
+      </w:r>
+      <w:proofErr w:type="gramEnd"/>
+      <w:r>
+        <w:rPr>
+          <w:rFonts w:ascii="Consolas" w:hAnsi="Consolas" w:cs="Consolas"/>
+          <w:color w:val="000000"/>
+          <w:lang w:val="en-US" w:eastAsia="en-US"/>
+        </w:rPr>
+        <w:t xml:space="preserve"> the same database. </w:t>
+      </w:r>
+      <w:r>
+        <w:rPr>
+          <w:rFonts w:ascii="Consolas" w:hAnsi="Consolas" w:cs="Consolas"/>
+          <w:color w:val="000000"/>
+          <w:lang w:val="en-US" w:eastAsia="en-US"/>
+        </w:rPr>
+        <w:t>Please follow the shipped example property file for correct configuration.</w:t>
+      </w:r>
     </w:p>
     <w:p>
       <w:pPr>
@@ -1984,52 +1941,17 @@
         <w:spacing w:after="0" w:line="240" w:lineRule="auto"/>
         <w:rPr>
           <w:rFonts w:ascii="Consolas" w:hAnsi="Consolas" w:cs="Consolas"/>
-          <w:b/>
           <w:color w:val="000000"/>
           <w:lang w:val="en-US" w:eastAsia="en-US"/>
         </w:rPr>
       </w:pPr>
-      <w:proofErr w:type="spellStart"/>
-      <w:proofErr w:type="gramStart"/>
-      <w:r>
-        <w:rPr>
-          <w:rFonts w:ascii="Consolas" w:hAnsi="Consolas" w:cs="Consolas"/>
-          <w:b/>
+      <w:r>
+        <w:rPr>
+          <w:rFonts w:ascii="Consolas" w:hAnsi="Consolas" w:cs="Consolas"/>
           <w:color w:val="000000"/>
           <w:lang w:val="en-US" w:eastAsia="en-US"/>
         </w:rPr>
-        <w:t>conf</w:t>
-      </w:r>
-      <w:proofErr w:type="spellEnd"/>
-      <w:r>
-        <w:rPr>
-          <w:rFonts w:ascii="Consolas" w:hAnsi="Consolas" w:cs="Consolas"/>
-          <w:b/>
-          <w:color w:val="000000"/>
-          <w:lang w:val="en-US" w:eastAsia="en-US"/>
-        </w:rPr>
-        <w:t>/</w:t>
-      </w:r>
-      <w:proofErr w:type="spellStart"/>
-      <w:r>
-        <w:rPr>
-          <w:rFonts w:ascii="Consolas" w:hAnsi="Consolas" w:cs="Consolas"/>
-          <w:b/>
-          <w:color w:val="000000"/>
-          <w:lang w:val="en-US" w:eastAsia="en-US"/>
-        </w:rPr>
-        <w:t>webadmin</w:t>
-      </w:r>
-      <w:proofErr w:type="spellEnd"/>
-      <w:proofErr w:type="gramEnd"/>
-      <w:r>
-        <w:rPr>
-          <w:rFonts w:ascii="Consolas" w:hAnsi="Consolas" w:cs="Consolas"/>
-          <w:b/>
-          <w:color w:val="000000"/>
-          <w:lang w:val="en-US" w:eastAsia="en-US"/>
-        </w:rPr>
-        <w:t>/</w:t>
+        <w:t xml:space="preserve"> </w:t>
       </w:r>
     </w:p>
     <w:p>
@@ -2044,6 +1966,46 @@
           <w:lang w:val="en-US" w:eastAsia="en-US"/>
         </w:rPr>
       </w:pPr>
+      <w:r>
+        <w:rPr>
+          <w:rFonts w:ascii="Consolas" w:hAnsi="Consolas" w:cs="Consolas"/>
+          <w:color w:val="000000"/>
+          <w:lang w:val="en-US" w:eastAsia="en-US"/>
+        </w:rPr>
+        <w:t>Both property</w:t>
+      </w:r>
+      <w:r>
+        <w:rPr>
+          <w:rFonts w:ascii="Consolas" w:hAnsi="Consolas" w:cs="Consolas"/>
+          <w:color w:val="000000"/>
+          <w:lang w:val="en-US" w:eastAsia="en-US"/>
+        </w:rPr>
+        <w:t xml:space="preserve"> file</w:t>
+      </w:r>
+      <w:r>
+        <w:rPr>
+          <w:rFonts w:ascii="Consolas" w:hAnsi="Consolas" w:cs="Consolas"/>
+          <w:color w:val="000000"/>
+          <w:lang w:val="en-US" w:eastAsia="en-US"/>
+        </w:rPr>
+        <w:t>s</w:t>
+      </w:r>
+      <w:r>
+        <w:rPr>
+          <w:rFonts w:ascii="Consolas" w:hAnsi="Consolas" w:cs="Consolas"/>
+          <w:color w:val="000000"/>
+          <w:lang w:val="en-US" w:eastAsia="en-US"/>
+        </w:rPr>
+        <w:t xml:space="preserve"> should be located under</w:t>
+      </w:r>
+      <w:r>
+        <w:rPr>
+          <w:rFonts w:ascii="Consolas" w:hAnsi="Consolas" w:cs="Consolas"/>
+          <w:color w:val="000000"/>
+          <w:lang w:val="en-US" w:eastAsia="en-US"/>
+        </w:rPr>
+        <w:t xml:space="preserve"> the following file path:</w:t>
+      </w:r>
     </w:p>
     <w:p>
       <w:pPr>
@@ -2060,32 +2022,59 @@
     </w:p>
     <w:p>
       <w:pPr>
-        <w:pStyle w:val="berschrift3"/>
-        <w:rPr>
-          <w:u w:val="single"/>
-          <w:lang w:val="en-US" w:eastAsia="en-US"/>
-        </w:rPr>
-      </w:pPr>
-      <w:r>
-        <w:rPr>
-          <w:u w:val="single"/>
-          <w:lang w:val="en-US" w:eastAsia="en-US"/>
-        </w:rPr>
-        <w:lastRenderedPageBreak/>
-        <w:t>Deploy</w:t>
-      </w:r>
-    </w:p>
-    <w:p>
-      <w:pPr>
         <w:autoSpaceDE w:val="0"/>
         <w:autoSpaceDN w:val="0"/>
         <w:adjustRightInd w:val="0"/>
         <w:spacing w:after="0" w:line="240" w:lineRule="auto"/>
         <w:rPr>
           <w:rFonts w:ascii="Consolas" w:hAnsi="Consolas" w:cs="Consolas"/>
-          <w:lang w:val="en-US" w:eastAsia="en-US"/>
-        </w:rPr>
-      </w:pPr>
+          <w:b/>
+          <w:color w:val="000000"/>
+          <w:lang w:val="en-US" w:eastAsia="en-US"/>
+        </w:rPr>
+      </w:pPr>
+      <w:proofErr w:type="spellStart"/>
+      <w:proofErr w:type="gramStart"/>
+      <w:r>
+        <w:rPr>
+          <w:rFonts w:ascii="Consolas" w:hAnsi="Consolas" w:cs="Consolas"/>
+          <w:b/>
+          <w:color w:val="000000"/>
+          <w:lang w:val="en-US" w:eastAsia="en-US"/>
+        </w:rPr>
+        <w:t>conf</w:t>
+      </w:r>
+      <w:proofErr w:type="spellEnd"/>
+      <w:r>
+        <w:rPr>
+          <w:rFonts w:ascii="Consolas" w:hAnsi="Consolas" w:cs="Consolas"/>
+          <w:b/>
+          <w:color w:val="000000"/>
+          <w:lang w:val="en-US" w:eastAsia="en-US"/>
+        </w:rPr>
+        <w:t>/</w:t>
+      </w:r>
+      <w:proofErr w:type="spellStart"/>
+      <w:r>
+        <w:rPr>
+          <w:rFonts w:ascii="Consolas" w:hAnsi="Consolas" w:cs="Consolas"/>
+          <w:b/>
+          <w:color w:val="000000"/>
+          <w:lang w:val="en-US" w:eastAsia="en-US"/>
+        </w:rPr>
+        <w:t>webadmin</w:t>
+      </w:r>
+      <w:proofErr w:type="spellEnd"/>
+      <w:proofErr w:type="gramEnd"/>
+      <w:r>
+        <w:rPr>
+          <w:rFonts w:ascii="Consolas" w:hAnsi="Consolas" w:cs="Consolas"/>
+          <w:b/>
+          <w:color w:val="000000"/>
+          <w:lang w:val="en-US" w:eastAsia="en-US"/>
+        </w:rPr>
+        <w:t>/</w:t>
+      </w:r>
     </w:p>
     <w:p>
       <w:pPr>
@@ -2095,6 +2084,60 @@
         <w:spacing w:after="0" w:line="240" w:lineRule="auto"/>
         <w:rPr>
           <w:rFonts w:ascii="Consolas" w:hAnsi="Consolas" w:cs="Consolas"/>
+          <w:color w:val="000000"/>
+          <w:lang w:val="en-US" w:eastAsia="en-US"/>
+        </w:rPr>
+      </w:pPr>
+    </w:p>
+    <w:p>
+      <w:pPr>
+        <w:autoSpaceDE w:val="0"/>
+        <w:autoSpaceDN w:val="0"/>
+        <w:adjustRightInd w:val="0"/>
+        <w:spacing w:after="0" w:line="240" w:lineRule="auto"/>
+        <w:rPr>
+          <w:rFonts w:ascii="Consolas" w:hAnsi="Consolas" w:cs="Consolas"/>
+          <w:color w:val="000000"/>
+          <w:lang w:val="en-US" w:eastAsia="en-US"/>
+        </w:rPr>
+      </w:pPr>
+    </w:p>
+    <w:p>
+      <w:pPr>
+        <w:pStyle w:val="berschrift3"/>
+        <w:rPr>
+          <w:u w:val="single"/>
+          <w:lang w:val="en-US" w:eastAsia="en-US"/>
+        </w:rPr>
+      </w:pPr>
+      <w:r>
+        <w:rPr>
+          <w:u w:val="single"/>
+          <w:lang w:val="en-US" w:eastAsia="en-US"/>
+        </w:rPr>
+        <w:t>Deploy</w:t>
+      </w:r>
+    </w:p>
+    <w:p>
+      <w:pPr>
+        <w:autoSpaceDE w:val="0"/>
+        <w:autoSpaceDN w:val="0"/>
+        <w:adjustRightInd w:val="0"/>
+        <w:spacing w:after="0" w:line="240" w:lineRule="auto"/>
+        <w:rPr>
+          <w:rFonts w:ascii="Consolas" w:hAnsi="Consolas" w:cs="Consolas"/>
+          <w:lang w:val="en-US" w:eastAsia="en-US"/>
+        </w:rPr>
+      </w:pPr>
+    </w:p>
+    <w:p>
+      <w:pPr>
+        <w:autoSpaceDE w:val="0"/>
+        <w:autoSpaceDN w:val="0"/>
+        <w:adjustRightInd w:val="0"/>
+        <w:spacing w:after="0" w:line="240" w:lineRule="auto"/>
+        <w:rPr>
+          <w:rFonts w:ascii="Consolas" w:hAnsi="Consolas" w:cs="Consolas"/>
           <w:lang w:val="en-US" w:eastAsia="en-US"/>
         </w:rPr>
       </w:pPr>
@@ -2158,23 +2201,7 @@
           <w:rFonts w:ascii="Consolas" w:hAnsi="Consolas" w:cs="Consolas"/>
           <w:lang w:val="en-US" w:eastAsia="en-US"/>
         </w:rPr>
-        <w:t xml:space="preserve"> should be accessible under the following </w:t>
-      </w:r>
-      <w:proofErr w:type="gramStart"/>
-      <w:r>
-        <w:rPr>
-          <w:rFonts w:ascii="Consolas" w:hAnsi="Consolas" w:cs="Consolas"/>
-          <w:lang w:val="en-US" w:eastAsia="en-US"/>
-        </w:rPr>
-        <w:t>url</w:t>
-      </w:r>
-      <w:proofErr w:type="gramEnd"/>
-      <w:r>
-        <w:rPr>
-          <w:rFonts w:ascii="Consolas" w:hAnsi="Consolas" w:cs="Consolas"/>
-          <w:lang w:val="en-US" w:eastAsia="en-US"/>
-        </w:rPr>
-        <w:t>:</w:t>
+        <w:t xml:space="preserve"> should be accessible under the following url:</w:t>
       </w:r>
     </w:p>
     <w:p>
@@ -2344,8 +2371,6 @@
         </w:rPr>
         <w:t>Further information can be found in the ECodex_WebAdmin_Guide.doc file.</w:t>
       </w:r>
-      <w:bookmarkStart w:id="0" w:name="_GoBack"/>
-      <w:bookmarkEnd w:id="0"/>
     </w:p>
     <w:p>
       <w:pPr>
@@ -4478,14 +4503,123 @@
       <w:szCs w:val="20"/>
       <w:lang w:eastAsia="de-AT"/>
     </w:rPr>
+    <w:tblPr/>
+    <w:tcPr>
+      <w:shd w:val="solid" w:color="C0C0C0" w:fill="FFFFFF"/>
+    </w:tcPr>
+    <w:tblStylePr w:type="firstRow">
+      <w:rPr>
+        <w:b/>
+        <w:bCs/>
+        <w:color w:val="800080"/>
+      </w:rPr>
+      <w:tblPr/>
+      <w:tcPr>
+        <w:tcBorders>
+          <w:bottom w:val="single" w:sz="6" w:space="0" w:color="808080"/>
+          <w:tl2br w:val="none" w:sz="0" w:space="0" w:color="auto"/>
+          <w:tr2bl w:val="none" w:sz="0" w:space="0" w:color="auto"/>
+        </w:tcBorders>
+      </w:tcPr>
+    </w:tblStylePr>
+    <w:tblStylePr w:type="lastRow">
+      <w:tblPr/>
+      <w:tcPr>
+        <w:tcBorders>
+          <w:top w:val="single" w:sz="6" w:space="0" w:color="FFFFFF"/>
+          <w:tl2br w:val="none" w:sz="0" w:space="0" w:color="auto"/>
+          <w:tr2bl w:val="none" w:sz="0" w:space="0" w:color="auto"/>
+        </w:tcBorders>
+      </w:tcPr>
+    </w:tblStylePr>
+    <w:tblStylePr w:type="firstCol">
+      <w:rPr>
+        <w:b/>
+        <w:bCs/>
+      </w:rPr>
+      <w:tblPr/>
+      <w:tcPr>
+        <w:tcBorders>
+          <w:right w:val="single" w:sz="6" w:space="0" w:color="808080"/>
+          <w:tl2br w:val="none" w:sz="0" w:space="0" w:color="auto"/>
+          <w:tr2bl w:val="none" w:sz="0" w:space="0" w:color="auto"/>
+        </w:tcBorders>
+      </w:tcPr>
+    </w:tblStylePr>
+    <w:tblStylePr w:type="lastCol">
+      <w:tblPr/>
+      <w:tcPr>
+        <w:tcBorders>
+          <w:left w:val="single" w:sz="6" w:space="0" w:color="FFFFFF"/>
+          <w:tl2br w:val="none" w:sz="0" w:space="0" w:color="auto"/>
+          <w:tr2bl w:val="none" w:sz="0" w:space="0" w:color="auto"/>
+        </w:tcBorders>
+      </w:tcPr>
+    </w:tblStylePr>
+    <w:tblStylePr w:type="neCell">
+      <w:tblPr/>
+      <w:tcPr>
+        <w:tcBorders>
+          <w:left w:val="none" w:sz="0" w:space="0" w:color="auto"/>
+          <w:bottom w:val="none" w:sz="0" w:space="0" w:color="auto"/>
+          <w:tl2br w:val="none" w:sz="0" w:space="0" w:color="auto"/>
+          <w:tr2bl w:val="none" w:sz="0" w:space="0" w:color="auto"/>
+        </w:tcBorders>
+      </w:tcPr>
+    </w:tblStylePr>
+    <w:tblStylePr w:type="nwCell">
+      <w:tblPr/>
+      <w:tcPr>
+        <w:tcBorders>
+          <w:bottom w:val="none" w:sz="0" w:space="0" w:color="auto"/>
+          <w:right w:val="none" w:sz="0" w:space="0" w:color="auto"/>
+          <w:tl2br w:val="none" w:sz="0" w:space="0" w:color="auto"/>
+          <w:tr2bl w:val="none" w:sz="0" w:space="0" w:color="auto"/>
+        </w:tcBorders>
+      </w:tcPr>
+    </w:tblStylePr>
+    <w:tblStylePr w:type="seCell">
+      <w:tblPr/>
+      <w:tcPr>
+        <w:tcBorders>
+          <w:top w:val="none" w:sz="0" w:space="0" w:color="auto"/>
+          <w:left w:val="none" w:sz="0" w:space="0" w:color="auto"/>
+          <w:tl2br w:val="none" w:sz="0" w:space="0" w:color="auto"/>
+          <w:tr2bl w:val="none" w:sz="0" w:space="0" w:color="auto"/>
+        </w:tcBorders>
+      </w:tcPr>
+    </w:tblStylePr>
+    <w:tblStylePr w:type="swCell">
+      <w:rPr>
+        <w:color w:val="000080"/>
+      </w:rPr>
+      <w:tblPr/>
+      <w:tcPr>
+        <w:tcBorders>
+          <w:top w:val="none" w:sz="0" w:space="0" w:color="auto"/>
+          <w:right w:val="none" w:sz="0" w:space="0" w:color="auto"/>
+          <w:tl2br w:val="none" w:sz="0" w:space="0" w:color="auto"/>
+          <w:tr2bl w:val="none" w:sz="0" w:space="0" w:color="auto"/>
+        </w:tcBorders>
+      </w:tcPr>
+    </w:tblStylePr>
+  </w:style>
+  <w:style w:type="table" w:styleId="Tabelle3D-Effekt2">
+    <w:name w:val="Table 3D effects 2"/>
+    <w:basedOn w:val="NormaleTabelle"/>
+    <w:semiHidden/>
+    <w:rsid w:val="00910F85"/>
+    <w:pPr>
+      <w:spacing w:after="0" w:line="360" w:lineRule="auto"/>
+    </w:pPr>
+    <w:rPr>
+      <w:rFonts w:ascii="Times New Roman" w:hAnsi="Times New Roman" w:cs="Times New Roman"/>
+      <w:sz w:val="20"/>
+      <w:szCs w:val="20"/>
+      <w:lang w:eastAsia="de-AT"/>
+    </w:rPr>
     <w:tblPr>
-      <w:tblInd w:w="0" w:type="dxa"/>
-      <w:tblCellMar>
-        <w:top w:w="0" w:type="dxa"/>
-        <w:left w:w="108" w:type="dxa"/>
-        <w:bottom w:w="0" w:type="dxa"/>
-        <w:right w:w="108" w:type="dxa"/>
-      </w:tblCellMar>
+      <w:tblStyleRowBandSize w:val="1"/>
     </w:tblPr>
     <w:tcPr>
       <w:shd w:val="solid" w:color="C0C0C0" w:fill="FFFFFF"/>
@@ -4494,35 +4628,21 @@
       <w:rPr>
         <w:b/>
         <w:bCs/>
-        <w:color w:val="800080"/>
-      </w:rPr>
-      <w:tblPr/>
-      <w:tcPr>
-        <w:tcBorders>
-          <w:bottom w:val="single" w:sz="6" w:space="0" w:color="808080"/>
-          <w:tl2br w:val="none" w:sz="0" w:space="0" w:color="auto"/>
-          <w:tr2bl w:val="none" w:sz="0" w:space="0" w:color="auto"/>
-        </w:tcBorders>
-      </w:tcPr>
-    </w:tblStylePr>
-    <w:tblStylePr w:type="lastRow">
-      <w:tblPr/>
-      <w:tcPr>
-        <w:tcBorders>
-          <w:top w:val="single" w:sz="6" w:space="0" w:color="FFFFFF"/>
+      </w:rPr>
+      <w:tblPr/>
+      <w:tcPr>
+        <w:tcBorders>
           <w:tl2br w:val="none" w:sz="0" w:space="0" w:color="auto"/>
           <w:tr2bl w:val="none" w:sz="0" w:space="0" w:color="auto"/>
         </w:tcBorders>
       </w:tcPr>
     </w:tblStylePr>
     <w:tblStylePr w:type="firstCol">
-      <w:rPr>
-        <w:b/>
-        <w:bCs/>
-      </w:rPr>
-      <w:tblPr/>
-      <w:tcPr>
-        <w:tcBorders>
+      <w:tblPr/>
+      <w:tcPr>
+        <w:tcBorders>
+          <w:top w:val="none" w:sz="0" w:space="0" w:color="auto"/>
+          <w:bottom w:val="none" w:sz="0" w:space="0" w:color="auto"/>
           <w:right w:val="single" w:sz="6" w:space="0" w:color="808080"/>
           <w:tl2br w:val="none" w:sz="0" w:space="0" w:color="auto"/>
           <w:tr2bl w:val="none" w:sz="0" w:space="0" w:color="auto"/>
@@ -4533,40 +4653,18 @@
       <w:tblPr/>
       <w:tcPr>
         <w:tcBorders>
-          <w:left w:val="single" w:sz="6" w:space="0" w:color="FFFFFF"/>
-          <w:tl2br w:val="none" w:sz="0" w:space="0" w:color="auto"/>
-          <w:tr2bl w:val="none" w:sz="0" w:space="0" w:color="auto"/>
-        </w:tcBorders>
-      </w:tcPr>
-    </w:tblStylePr>
-    <w:tblStylePr w:type="neCell">
-      <w:tblPr/>
-      <w:tcPr>
-        <w:tcBorders>
-          <w:left w:val="none" w:sz="0" w:space="0" w:color="auto"/>
-          <w:bottom w:val="none" w:sz="0" w:space="0" w:color="auto"/>
-          <w:tl2br w:val="none" w:sz="0" w:space="0" w:color="auto"/>
-          <w:tr2bl w:val="none" w:sz="0" w:space="0" w:color="auto"/>
-        </w:tcBorders>
-      </w:tcPr>
-    </w:tblStylePr>
-    <w:tblStylePr w:type="nwCell">
-      <w:tblPr/>
-      <w:tcPr>
-        <w:tcBorders>
-          <w:bottom w:val="none" w:sz="0" w:space="0" w:color="auto"/>
-          <w:right w:val="none" w:sz="0" w:space="0" w:color="auto"/>
-          <w:tl2br w:val="none" w:sz="0" w:space="0" w:color="auto"/>
-          <w:tr2bl w:val="none" w:sz="0" w:space="0" w:color="auto"/>
-        </w:tcBorders>
-      </w:tcPr>
-    </w:tblStylePr>
-    <w:tblStylePr w:type="seCell">
-      <w:tblPr/>
-      <w:tcPr>
-        <w:tcBorders>
-          <w:top w:val="none" w:sz="0" w:space="0" w:color="auto"/>
-          <w:left w:val="none" w:sz="0" w:space="0" w:color="auto"/>
+          <w:right w:val="single" w:sz="6" w:space="0" w:color="FFFFFF"/>
+          <w:tl2br w:val="none" w:sz="0" w:space="0" w:color="auto"/>
+          <w:tr2bl w:val="none" w:sz="0" w:space="0" w:color="auto"/>
+        </w:tcBorders>
+      </w:tcPr>
+    </w:tblStylePr>
+    <w:tblStylePr w:type="band1Horz">
+      <w:tblPr/>
+      <w:tcPr>
+        <w:tcBorders>
+          <w:top w:val="single" w:sz="6" w:space="0" w:color="808080"/>
+          <w:bottom w:val="single" w:sz="6" w:space="0" w:color="FFFFFF"/>
           <w:tl2br w:val="none" w:sz="0" w:space="0" w:color="auto"/>
           <w:tr2bl w:val="none" w:sz="0" w:space="0" w:color="auto"/>
         </w:tcBorders>
@@ -4574,21 +4672,20 @@
     </w:tblStylePr>
     <w:tblStylePr w:type="swCell">
       <w:rPr>
-        <w:color w:val="000080"/>
-      </w:rPr>
-      <w:tblPr/>
-      <w:tcPr>
-        <w:tcBorders>
-          <w:top w:val="none" w:sz="0" w:space="0" w:color="auto"/>
-          <w:right w:val="none" w:sz="0" w:space="0" w:color="auto"/>
-          <w:tl2br w:val="none" w:sz="0" w:space="0" w:color="auto"/>
-          <w:tr2bl w:val="none" w:sz="0" w:space="0" w:color="auto"/>
-        </w:tcBorders>
-      </w:tcPr>
-    </w:tblStylePr>
-  </w:style>
-  <w:style w:type="table" w:styleId="Tabelle3D-Effekt2">
-    <w:name w:val="Table 3D effects 2"/>
+        <w:b/>
+        <w:bCs/>
+      </w:rPr>
+      <w:tblPr/>
+      <w:tcPr>
+        <w:tcBorders>
+          <w:tl2br w:val="none" w:sz="0" w:space="0" w:color="auto"/>
+          <w:tr2bl w:val="none" w:sz="0" w:space="0" w:color="auto"/>
+        </w:tcBorders>
+      </w:tcPr>
+    </w:tblStylePr>
+  </w:style>
+  <w:style w:type="table" w:styleId="Tabelle3D-Effekt3">
+    <w:name w:val="Table 3D effects 3"/>
     <w:basedOn w:val="NormaleTabelle"/>
     <w:semiHidden/>
     <w:rsid w:val="00910F85"/>
@@ -4603,17 +4700,8 @@
     </w:rPr>
     <w:tblPr>
       <w:tblStyleRowBandSize w:val="1"/>
-      <w:tblInd w:w="0" w:type="dxa"/>
-      <w:tblCellMar>
-        <w:top w:w="0" w:type="dxa"/>
-        <w:left w:w="108" w:type="dxa"/>
-        <w:bottom w:w="0" w:type="dxa"/>
-        <w:right w:w="108" w:type="dxa"/>
-      </w:tblCellMar>
+      <w:tblStyleColBandSize w:val="1"/>
     </w:tblPr>
-    <w:tcPr>
-      <w:shd w:val="solid" w:color="C0C0C0" w:fill="FFFFFF"/>
-    </w:tcPr>
     <w:tblStylePr w:type="firstRow">
       <w:rPr>
         <w:b/>
@@ -4649,6 +4737,24 @@
         </w:tcBorders>
       </w:tcPr>
     </w:tblStylePr>
+    <w:tblStylePr w:type="band1Vert">
+      <w:rPr>
+        <w:color w:val="auto"/>
+      </w:rPr>
+      <w:tblPr/>
+      <w:tcPr>
+        <w:shd w:val="solid" w:color="C0C0C0" w:fill="FFFFFF"/>
+      </w:tcPr>
+    </w:tblStylePr>
+    <w:tblStylePr w:type="band2Vert">
+      <w:rPr>
+        <w:color w:val="auto"/>
+      </w:rPr>
+      <w:tblPr/>
+      <w:tcPr>
+        <w:shd w:val="pct50" w:color="C0C0C0" w:fill="FFFFFF"/>
+      </w:tcPr>
+    </w:tblStylePr>
     <w:tblStylePr w:type="band1Horz">
       <w:tblPr/>
       <w:tcPr>
@@ -4674,8 +4780,8 @@
       </w:tcPr>
     </w:tblStylePr>
   </w:style>
-  <w:style w:type="table" w:styleId="Tabelle3D-Effekt3">
-    <w:name w:val="Table 3D effects 3"/>
+  <w:style w:type="table" w:styleId="TabelleAktuell">
+    <w:name w:val="Table Contemporary"/>
     <w:basedOn w:val="NormaleTabelle"/>
     <w:semiHidden/>
     <w:rsid w:val="00910F85"/>
@@ -4690,95 +4796,55 @@
     </w:rPr>
     <w:tblPr>
       <w:tblStyleRowBandSize w:val="1"/>
-      <w:tblStyleColBandSize w:val="1"/>
-      <w:tblInd w:w="0" w:type="dxa"/>
-      <w:tblCellMar>
-        <w:top w:w="0" w:type="dxa"/>
-        <w:left w:w="108" w:type="dxa"/>
-        <w:bottom w:w="0" w:type="dxa"/>
-        <w:right w:w="108" w:type="dxa"/>
-      </w:tblCellMar>
+      <w:tblBorders>
+        <w:insideH w:val="single" w:sz="18" w:space="0" w:color="FFFFFF"/>
+        <w:insideV w:val="single" w:sz="18" w:space="0" w:color="FFFFFF"/>
+      </w:tblBorders>
     </w:tblPr>
     <w:tblStylePr w:type="firstRow">
       <w:rPr>
         <w:b/>
         <w:bCs/>
-      </w:rPr>
-      <w:tblPr/>
-      <w:tcPr>
-        <w:tcBorders>
-          <w:tl2br w:val="none" w:sz="0" w:space="0" w:color="auto"/>
-          <w:tr2bl w:val="none" w:sz="0" w:space="0" w:color="auto"/>
-        </w:tcBorders>
-      </w:tcPr>
-    </w:tblStylePr>
-    <w:tblStylePr w:type="firstCol">
-      <w:tblPr/>
-      <w:tcPr>
-        <w:tcBorders>
-          <w:top w:val="none" w:sz="0" w:space="0" w:color="auto"/>
-          <w:bottom w:val="none" w:sz="0" w:space="0" w:color="auto"/>
-          <w:right w:val="single" w:sz="6" w:space="0" w:color="808080"/>
-          <w:tl2br w:val="none" w:sz="0" w:space="0" w:color="auto"/>
-          <w:tr2bl w:val="none" w:sz="0" w:space="0" w:color="auto"/>
-        </w:tcBorders>
-      </w:tcPr>
-    </w:tblStylePr>
-    <w:tblStylePr w:type="lastCol">
-      <w:tblPr/>
-      <w:tcPr>
-        <w:tcBorders>
-          <w:right w:val="single" w:sz="6" w:space="0" w:color="FFFFFF"/>
-          <w:tl2br w:val="none" w:sz="0" w:space="0" w:color="auto"/>
-          <w:tr2bl w:val="none" w:sz="0" w:space="0" w:color="auto"/>
-        </w:tcBorders>
-      </w:tcPr>
-    </w:tblStylePr>
-    <w:tblStylePr w:type="band1Vert">
-      <w:rPr>
         <w:color w:val="auto"/>
       </w:rPr>
       <w:tblPr/>
       <w:tcPr>
-        <w:shd w:val="solid" w:color="C0C0C0" w:fill="FFFFFF"/>
-      </w:tcPr>
-    </w:tblStylePr>
-    <w:tblStylePr w:type="band2Vert">
+        <w:tcBorders>
+          <w:tl2br w:val="none" w:sz="0" w:space="0" w:color="auto"/>
+          <w:tr2bl w:val="none" w:sz="0" w:space="0" w:color="auto"/>
+        </w:tcBorders>
+        <w:shd w:val="pct20" w:color="000000" w:fill="FFFFFF"/>
+      </w:tcPr>
+    </w:tblStylePr>
+    <w:tblStylePr w:type="band1Horz">
       <w:rPr>
         <w:color w:val="auto"/>
       </w:rPr>
       <w:tblPr/>
       <w:tcPr>
-        <w:shd w:val="pct50" w:color="C0C0C0" w:fill="FFFFFF"/>
-      </w:tcPr>
-    </w:tblStylePr>
-    <w:tblStylePr w:type="band1Horz">
-      <w:tblPr/>
-      <w:tcPr>
-        <w:tcBorders>
-          <w:top w:val="single" w:sz="6" w:space="0" w:color="808080"/>
-          <w:bottom w:val="single" w:sz="6" w:space="0" w:color="FFFFFF"/>
-          <w:tl2br w:val="none" w:sz="0" w:space="0" w:color="auto"/>
-          <w:tr2bl w:val="none" w:sz="0" w:space="0" w:color="auto"/>
-        </w:tcBorders>
-      </w:tcPr>
-    </w:tblStylePr>
-    <w:tblStylePr w:type="swCell">
-      <w:rPr>
-        <w:b/>
-        <w:bCs/>
-      </w:rPr>
-      <w:tblPr/>
-      <w:tcPr>
-        <w:tcBorders>
-          <w:tl2br w:val="none" w:sz="0" w:space="0" w:color="auto"/>
-          <w:tr2bl w:val="none" w:sz="0" w:space="0" w:color="auto"/>
-        </w:tcBorders>
-      </w:tcPr>
-    </w:tblStylePr>
-  </w:style>
-  <w:style w:type="table" w:styleId="TabelleAktuell">
-    <w:name w:val="Table Contemporary"/>
+        <w:tcBorders>
+          <w:tl2br w:val="none" w:sz="0" w:space="0" w:color="auto"/>
+          <w:tr2bl w:val="none" w:sz="0" w:space="0" w:color="auto"/>
+        </w:tcBorders>
+        <w:shd w:val="pct5" w:color="000000" w:fill="FFFFFF"/>
+      </w:tcPr>
+    </w:tblStylePr>
+    <w:tblStylePr w:type="band2Horz">
+      <w:rPr>
+        <w:color w:val="auto"/>
+      </w:rPr>
+      <w:tblPr/>
+      <w:tcPr>
+        <w:tcBorders>
+          <w:tl2br w:val="none" w:sz="0" w:space="0" w:color="auto"/>
+          <w:tr2bl w:val="none" w:sz="0" w:space="0" w:color="auto"/>
+        </w:tcBorders>
+        <w:shd w:val="pct20" w:color="000000" w:fill="FFFFFF"/>
+      </w:tcPr>
+    </w:tblStylePr>
+  </w:style>
+  <w:style w:type="table" w:styleId="TabelleEinfach1">
+    <w:name w:val="Table Simple 1"/>
     <w:basedOn w:val="NormaleTabelle"/>
     <w:semiHidden/>
     <w:rsid w:val="00910F85"/>
@@ -4792,87 +4858,10 @@
       <w:lang w:eastAsia="de-AT"/>
     </w:rPr>
     <w:tblPr>
-      <w:tblStyleRowBandSize w:val="1"/>
-      <w:tblInd w:w="0" w:type="dxa"/>
-      <w:tblBorders>
-        <w:insideH w:val="single" w:sz="18" w:space="0" w:color="FFFFFF"/>
-        <w:insideV w:val="single" w:sz="18" w:space="0" w:color="FFFFFF"/>
-      </w:tblBorders>
-      <w:tblCellMar>
-        <w:top w:w="0" w:type="dxa"/>
-        <w:left w:w="108" w:type="dxa"/>
-        <w:bottom w:w="0" w:type="dxa"/>
-        <w:right w:w="108" w:type="dxa"/>
-      </w:tblCellMar>
-    </w:tblPr>
-    <w:tblStylePr w:type="firstRow">
-      <w:rPr>
-        <w:b/>
-        <w:bCs/>
-        <w:color w:val="auto"/>
-      </w:rPr>
-      <w:tblPr/>
-      <w:tcPr>
-        <w:tcBorders>
-          <w:tl2br w:val="none" w:sz="0" w:space="0" w:color="auto"/>
-          <w:tr2bl w:val="none" w:sz="0" w:space="0" w:color="auto"/>
-        </w:tcBorders>
-        <w:shd w:val="pct20" w:color="000000" w:fill="FFFFFF"/>
-      </w:tcPr>
-    </w:tblStylePr>
-    <w:tblStylePr w:type="band1Horz">
-      <w:rPr>
-        <w:color w:val="auto"/>
-      </w:rPr>
-      <w:tblPr/>
-      <w:tcPr>
-        <w:tcBorders>
-          <w:tl2br w:val="none" w:sz="0" w:space="0" w:color="auto"/>
-          <w:tr2bl w:val="none" w:sz="0" w:space="0" w:color="auto"/>
-        </w:tcBorders>
-        <w:shd w:val="pct5" w:color="000000" w:fill="FFFFFF"/>
-      </w:tcPr>
-    </w:tblStylePr>
-    <w:tblStylePr w:type="band2Horz">
-      <w:rPr>
-        <w:color w:val="auto"/>
-      </w:rPr>
-      <w:tblPr/>
-      <w:tcPr>
-        <w:tcBorders>
-          <w:tl2br w:val="none" w:sz="0" w:space="0" w:color="auto"/>
-          <w:tr2bl w:val="none" w:sz="0" w:space="0" w:color="auto"/>
-        </w:tcBorders>
-        <w:shd w:val="pct20" w:color="000000" w:fill="FFFFFF"/>
-      </w:tcPr>
-    </w:tblStylePr>
-  </w:style>
-  <w:style w:type="table" w:styleId="TabelleEinfach1">
-    <w:name w:val="Table Simple 1"/>
-    <w:basedOn w:val="NormaleTabelle"/>
-    <w:semiHidden/>
-    <w:rsid w:val="00910F85"/>
-    <w:pPr>
-      <w:spacing w:after="0" w:line="360" w:lineRule="auto"/>
-    </w:pPr>
-    <w:rPr>
-      <w:rFonts w:ascii="Times New Roman" w:hAnsi="Times New Roman" w:cs="Times New Roman"/>
-      <w:sz w:val="20"/>
-      <w:szCs w:val="20"/>
-      <w:lang w:eastAsia="de-AT"/>
-    </w:rPr>
-    <w:tblPr>
-      <w:tblInd w:w="0" w:type="dxa"/>
       <w:tblBorders>
         <w:top w:val="single" w:sz="12" w:space="0" w:color="008000"/>
         <w:bottom w:val="single" w:sz="12" w:space="0" w:color="008000"/>
       </w:tblBorders>
-      <w:tblCellMar>
-        <w:top w:w="0" w:type="dxa"/>
-        <w:left w:w="108" w:type="dxa"/>
-        <w:bottom w:w="0" w:type="dxa"/>
-        <w:right w:w="108" w:type="dxa"/>
-      </w:tblCellMar>
     </w:tblPr>
     <w:tcPr>
       <w:shd w:val="clear" w:color="auto" w:fill="auto"/>
@@ -4912,15 +4901,7 @@
       <w:szCs w:val="20"/>
       <w:lang w:eastAsia="de-AT"/>
     </w:rPr>
-    <w:tblPr>
-      <w:tblInd w:w="0" w:type="dxa"/>
-      <w:tblCellMar>
-        <w:top w:w="0" w:type="dxa"/>
-        <w:left w:w="108" w:type="dxa"/>
-        <w:bottom w:w="0" w:type="dxa"/>
-        <w:right w:w="108" w:type="dxa"/>
-      </w:tblCellMar>
-    </w:tblPr>
+    <w:tblPr/>
     <w:tblStylePr w:type="firstRow">
       <w:rPr>
         <w:b/>
@@ -5022,19 +5003,12 @@
       <w:lang w:eastAsia="de-AT"/>
     </w:rPr>
     <w:tblPr>
-      <w:tblInd w:w="0" w:type="dxa"/>
       <w:tblBorders>
         <w:top w:val="single" w:sz="12" w:space="0" w:color="000000"/>
         <w:left w:val="single" w:sz="12" w:space="0" w:color="000000"/>
         <w:bottom w:val="single" w:sz="12" w:space="0" w:color="000000"/>
         <w:right w:val="single" w:sz="12" w:space="0" w:color="000000"/>
       </w:tblBorders>
-      <w:tblCellMar>
-        <w:top w:w="0" w:type="dxa"/>
-        <w:left w:w="108" w:type="dxa"/>
-        <w:bottom w:w="0" w:type="dxa"/>
-        <w:right w:w="108" w:type="dxa"/>
-      </w:tblCellMar>
     </w:tblPr>
     <w:tcPr>
       <w:shd w:val="clear" w:color="auto" w:fill="auto"/>
@@ -5070,7 +5044,6 @@
       <w:lang w:eastAsia="de-AT"/>
     </w:rPr>
     <w:tblPr>
-      <w:tblInd w:w="0" w:type="dxa"/>
       <w:tblBorders>
         <w:top w:val="double" w:sz="6" w:space="0" w:color="000000"/>
         <w:left w:val="double" w:sz="6" w:space="0" w:color="000000"/>
@@ -5079,12 +5052,6 @@
         <w:insideH w:val="single" w:sz="6" w:space="0" w:color="000000"/>
         <w:insideV w:val="single" w:sz="6" w:space="0" w:color="000000"/>
       </w:tblBorders>
-      <w:tblCellMar>
-        <w:top w:w="0" w:type="dxa"/>
-        <w:left w:w="108" w:type="dxa"/>
-        <w:bottom w:w="0" w:type="dxa"/>
-        <w:right w:w="108" w:type="dxa"/>
-      </w:tblCellMar>
     </w:tblPr>
     <w:tcPr>
       <w:shd w:val="clear" w:color="auto" w:fill="auto"/>
@@ -5119,7 +5086,6 @@
       <w:lang w:eastAsia="de-AT"/>
     </w:rPr>
     <w:tblPr>
-      <w:tblInd w:w="0" w:type="dxa"/>
       <w:tblBorders>
         <w:top w:val="single" w:sz="12" w:space="0" w:color="008080"/>
         <w:left w:val="single" w:sz="12" w:space="0" w:color="008080"/>
@@ -5127,12 +5093,6 @@
         <w:right w:val="single" w:sz="12" w:space="0" w:color="008080"/>
         <w:insideH w:val="single" w:sz="6" w:space="0" w:color="00FFFF"/>
       </w:tblBorders>
-      <w:tblCellMar>
-        <w:top w:w="0" w:type="dxa"/>
-        <w:left w:w="108" w:type="dxa"/>
-        <w:bottom w:w="0" w:type="dxa"/>
-        <w:right w:w="108" w:type="dxa"/>
-      </w:tblCellMar>
     </w:tblPr>
     <w:tcPr>
       <w:shd w:val="solid" w:color="008080" w:fill="FFFFFF"/>
@@ -5210,16 +5170,9 @@
       <w:lang w:eastAsia="de-AT"/>
     </w:rPr>
     <w:tblPr>
-      <w:tblInd w:w="0" w:type="dxa"/>
       <w:tblBorders>
         <w:bottom w:val="single" w:sz="12" w:space="0" w:color="000000"/>
       </w:tblBorders>
-      <w:tblCellMar>
-        <w:top w:w="0" w:type="dxa"/>
-        <w:left w:w="108" w:type="dxa"/>
-        <w:bottom w:w="0" w:type="dxa"/>
-        <w:right w:w="108" w:type="dxa"/>
-      </w:tblCellMar>
     </w:tblPr>
     <w:tcPr>
       <w:shd w:val="pct20" w:color="FFFF00" w:fill="FFFFFF"/>
@@ -5298,7 +5251,6 @@
       <w:lang w:eastAsia="de-AT"/>
     </w:rPr>
     <w:tblPr>
-      <w:tblInd w:w="0" w:type="dxa"/>
       <w:tblBorders>
         <w:top w:val="single" w:sz="18" w:space="0" w:color="000000"/>
         <w:left w:val="single" w:sz="18" w:space="0" w:color="000000"/>
@@ -5306,12 +5258,6 @@
         <w:right w:val="single" w:sz="18" w:space="0" w:color="000000"/>
         <w:insideH w:val="single" w:sz="6" w:space="0" w:color="C0C0C0"/>
       </w:tblBorders>
-      <w:tblCellMar>
-        <w:top w:w="0" w:type="dxa"/>
-        <w:left w:w="108" w:type="dxa"/>
-        <w:bottom w:w="0" w:type="dxa"/>
-        <w:right w:w="108" w:type="dxa"/>
-      </w:tblCellMar>
     </w:tblPr>
     <w:tcPr>
       <w:shd w:val="pct25" w:color="008080" w:fill="FFFFFF"/>
@@ -5370,17 +5316,10 @@
       <w:lang w:eastAsia="de-AT"/>
     </w:rPr>
     <w:tblPr>
-      <w:tblInd w:w="0" w:type="dxa"/>
       <w:tblBorders>
         <w:top w:val="single" w:sz="12" w:space="0" w:color="000000"/>
         <w:bottom w:val="single" w:sz="12" w:space="0" w:color="000000"/>
       </w:tblBorders>
-      <w:tblCellMar>
-        <w:top w:w="0" w:type="dxa"/>
-        <w:left w:w="108" w:type="dxa"/>
-        <w:bottom w:w="0" w:type="dxa"/>
-        <w:right w:w="108" w:type="dxa"/>
-      </w:tblCellMar>
     </w:tblPr>
     <w:tcPr>
       <w:shd w:val="clear" w:color="auto" w:fill="auto"/>
@@ -5466,17 +5405,10 @@
       <w:lang w:eastAsia="de-AT"/>
     </w:rPr>
     <w:tblPr>
-      <w:tblInd w:w="0" w:type="dxa"/>
       <w:tblBorders>
         <w:top w:val="single" w:sz="12" w:space="0" w:color="000000"/>
         <w:bottom w:val="single" w:sz="12" w:space="0" w:color="000000"/>
       </w:tblBorders>
-      <w:tblCellMar>
-        <w:top w:w="0" w:type="dxa"/>
-        <w:left w:w="108" w:type="dxa"/>
-        <w:bottom w:w="0" w:type="dxa"/>
-        <w:right w:w="108" w:type="dxa"/>
-      </w:tblCellMar>
     </w:tblPr>
     <w:tcPr>
       <w:shd w:val="clear" w:color="auto" w:fill="auto"/>
@@ -5571,19 +5503,12 @@
       <w:lang w:eastAsia="de-AT"/>
     </w:rPr>
     <w:tblPr>
-      <w:tblInd w:w="0" w:type="dxa"/>
       <w:tblBorders>
         <w:top w:val="single" w:sz="12" w:space="0" w:color="000000"/>
         <w:left w:val="single" w:sz="12" w:space="0" w:color="000000"/>
         <w:bottom w:val="single" w:sz="12" w:space="0" w:color="000000"/>
         <w:right w:val="single" w:sz="12" w:space="0" w:color="000000"/>
       </w:tblBorders>
-      <w:tblCellMar>
-        <w:top w:w="0" w:type="dxa"/>
-        <w:left w:w="108" w:type="dxa"/>
-        <w:bottom w:w="0" w:type="dxa"/>
-        <w:right w:w="108" w:type="dxa"/>
-      </w:tblCellMar>
     </w:tblPr>
     <w:tcPr>
       <w:shd w:val="solid" w:color="C0C0C0" w:fill="FFFFFF"/>
@@ -5650,19 +5575,12 @@
       <w:lang w:eastAsia="de-AT"/>
     </w:rPr>
     <w:tblPr>
-      <w:tblInd w:w="0" w:type="dxa"/>
       <w:tblBorders>
         <w:top w:val="single" w:sz="12" w:space="0" w:color="000000"/>
         <w:left w:val="single" w:sz="6" w:space="0" w:color="000000"/>
         <w:bottom w:val="single" w:sz="12" w:space="0" w:color="000000"/>
         <w:right w:val="single" w:sz="6" w:space="0" w:color="000000"/>
       </w:tblBorders>
-      <w:tblCellMar>
-        <w:top w:w="0" w:type="dxa"/>
-        <w:left w:w="108" w:type="dxa"/>
-        <w:bottom w:w="0" w:type="dxa"/>
-        <w:right w:w="108" w:type="dxa"/>
-      </w:tblCellMar>
     </w:tblPr>
     <w:tcPr>
       <w:shd w:val="clear" w:color="auto" w:fill="auto"/>
@@ -5754,19 +5672,12 @@
     </w:rPr>
     <w:tblPr>
       <w:tblStyleRowBandSize w:val="1"/>
-      <w:tblInd w:w="0" w:type="dxa"/>
       <w:tblBorders>
         <w:top w:val="single" w:sz="12" w:space="0" w:color="008080"/>
         <w:left w:val="single" w:sz="6" w:space="0" w:color="008080"/>
         <w:bottom w:val="single" w:sz="12" w:space="0" w:color="008080"/>
         <w:right w:val="single" w:sz="6" w:space="0" w:color="008080"/>
       </w:tblBorders>
-      <w:tblCellMar>
-        <w:top w:w="0" w:type="dxa"/>
-        <w:left w:w="108" w:type="dxa"/>
-        <w:bottom w:w="0" w:type="dxa"/>
-        <w:right w:w="108" w:type="dxa"/>
-      </w:tblCellMar>
     </w:tblPr>
     <w:tblStylePr w:type="firstRow">
       <w:rPr>
@@ -5851,16 +5762,9 @@
     </w:rPr>
     <w:tblPr>
       <w:tblStyleRowBandSize w:val="2"/>
-      <w:tblInd w:w="0" w:type="dxa"/>
       <w:tblBorders>
         <w:bottom w:val="single" w:sz="12" w:space="0" w:color="808080"/>
       </w:tblBorders>
-      <w:tblCellMar>
-        <w:top w:w="0" w:type="dxa"/>
-        <w:left w:w="108" w:type="dxa"/>
-        <w:bottom w:w="0" w:type="dxa"/>
-        <w:right w:w="108" w:type="dxa"/>
-      </w:tblCellMar>
     </w:tblPr>
     <w:tblStylePr w:type="firstRow">
       <w:rPr>
@@ -5942,18 +5846,11 @@
       <w:lang w:eastAsia="de-AT"/>
     </w:rPr>
     <w:tblPr>
-      <w:tblInd w:w="0" w:type="dxa"/>
       <w:tblBorders>
         <w:top w:val="single" w:sz="12" w:space="0" w:color="000000"/>
         <w:bottom w:val="single" w:sz="12" w:space="0" w:color="000000"/>
         <w:insideH w:val="single" w:sz="6" w:space="0" w:color="000000"/>
       </w:tblBorders>
-      <w:tblCellMar>
-        <w:top w:w="0" w:type="dxa"/>
-        <w:left w:w="108" w:type="dxa"/>
-        <w:bottom w:w="0" w:type="dxa"/>
-        <w:right w:w="108" w:type="dxa"/>
-      </w:tblCellMar>
     </w:tblPr>
     <w:tcPr>
       <w:shd w:val="clear" w:color="auto" w:fill="auto"/>
@@ -6013,7 +5910,6 @@
       <w:lang w:eastAsia="de-AT"/>
     </w:rPr>
     <w:tblPr>
-      <w:tblInd w:w="0" w:type="dxa"/>
       <w:tblBorders>
         <w:top w:val="single" w:sz="12" w:space="0" w:color="000000"/>
         <w:left w:val="single" w:sz="12" w:space="0" w:color="000000"/>
@@ -6021,12 +5917,6 @@
         <w:right w:val="single" w:sz="12" w:space="0" w:color="000000"/>
         <w:insideH w:val="single" w:sz="6" w:space="0" w:color="000000"/>
       </w:tblBorders>
-      <w:tblCellMar>
-        <w:top w:w="0" w:type="dxa"/>
-        <w:left w:w="108" w:type="dxa"/>
-        <w:bottom w:w="0" w:type="dxa"/>
-        <w:right w:w="108" w:type="dxa"/>
-      </w:tblCellMar>
     </w:tblPr>
     <w:tcPr>
       <w:shd w:val="clear" w:color="auto" w:fill="auto"/>
@@ -6063,7 +5953,6 @@
       <w:lang w:eastAsia="de-AT"/>
     </w:rPr>
     <w:tblPr>
-      <w:tblInd w:w="0" w:type="dxa"/>
       <w:tblBorders>
         <w:top w:val="single" w:sz="6" w:space="0" w:color="000000"/>
         <w:left w:val="single" w:sz="6" w:space="0" w:color="000000"/>
@@ -6071,12 +5960,6 @@
         <w:right w:val="single" w:sz="6" w:space="0" w:color="000000"/>
         <w:insideH w:val="single" w:sz="6" w:space="0" w:color="000000"/>
       </w:tblBorders>
-      <w:tblCellMar>
-        <w:top w:w="0" w:type="dxa"/>
-        <w:left w:w="108" w:type="dxa"/>
-        <w:bottom w:w="0" w:type="dxa"/>
-        <w:right w:w="108" w:type="dxa"/>
-      </w:tblCellMar>
     </w:tblPr>
     <w:tcPr>
       <w:shd w:val="clear" w:color="auto" w:fill="auto"/>
@@ -6125,19 +6008,12 @@
     </w:rPr>
     <w:tblPr>
       <w:tblStyleRowBandSize w:val="1"/>
-      <w:tblInd w:w="0" w:type="dxa"/>
       <w:tblBorders>
         <w:top w:val="single" w:sz="6" w:space="0" w:color="000000"/>
         <w:left w:val="single" w:sz="6" w:space="0" w:color="000000"/>
         <w:bottom w:val="single" w:sz="6" w:space="0" w:color="000000"/>
         <w:right w:val="single" w:sz="6" w:space="0" w:color="000000"/>
       </w:tblBorders>
-      <w:tblCellMar>
-        <w:top w:w="0" w:type="dxa"/>
-        <w:left w:w="108" w:type="dxa"/>
-        <w:bottom w:w="0" w:type="dxa"/>
-        <w:right w:w="108" w:type="dxa"/>
-      </w:tblCellMar>
     </w:tblPr>
     <w:tcPr>
       <w:shd w:val="pct50" w:color="000000" w:fill="FFFFFF"/>
@@ -6197,7 +6073,6 @@
     </w:rPr>
     <w:tblPr>
       <w:tblStyleRowBandSize w:val="1"/>
-      <w:tblInd w:w="0" w:type="dxa"/>
       <w:tblBorders>
         <w:top w:val="single" w:sz="12" w:space="0" w:color="008000"/>
         <w:left w:val="single" w:sz="6" w:space="0" w:color="008000"/>
@@ -6205,12 +6080,6 @@
         <w:right w:val="single" w:sz="6" w:space="0" w:color="008000"/>
         <w:insideH w:val="single" w:sz="6" w:space="0" w:color="000000"/>
       </w:tblBorders>
-      <w:tblCellMar>
-        <w:top w:w="0" w:type="dxa"/>
-        <w:left w:w="108" w:type="dxa"/>
-        <w:bottom w:w="0" w:type="dxa"/>
-        <w:right w:w="108" w:type="dxa"/>
-      </w:tblCellMar>
     </w:tblPr>
     <w:tblStylePr w:type="firstRow">
       <w:rPr>
@@ -6307,7 +6176,6 @@
     </w:rPr>
     <w:tblPr>
       <w:tblStyleRowBandSize w:val="1"/>
-      <w:tblInd w:w="0" w:type="dxa"/>
       <w:tblBorders>
         <w:top w:val="single" w:sz="6" w:space="0" w:color="000000"/>
         <w:left w:val="single" w:sz="6" w:space="0" w:color="000000"/>
@@ -6315,12 +6183,6 @@
         <w:right w:val="single" w:sz="6" w:space="0" w:color="000000"/>
         <w:insideV w:val="single" w:sz="6" w:space="0" w:color="000000"/>
       </w:tblBorders>
-      <w:tblCellMar>
-        <w:top w:w="0" w:type="dxa"/>
-        <w:left w:w="108" w:type="dxa"/>
-        <w:bottom w:w="0" w:type="dxa"/>
-        <w:right w:w="108" w:type="dxa"/>
-      </w:tblCellMar>
     </w:tblPr>
     <w:tblStylePr w:type="firstRow">
       <w:rPr>
@@ -6418,7 +6280,6 @@
       <w:lang w:eastAsia="de-AT"/>
     </w:rPr>
     <w:tblPr>
-      <w:tblInd w:w="0" w:type="dxa"/>
       <w:tblBorders>
         <w:top w:val="single" w:sz="6" w:space="0" w:color="000000"/>
         <w:left w:val="single" w:sz="6" w:space="0" w:color="000000"/>
@@ -6427,12 +6288,6 @@
         <w:insideH w:val="single" w:sz="6" w:space="0" w:color="000000"/>
         <w:insideV w:val="single" w:sz="6" w:space="0" w:color="000000"/>
       </w:tblBorders>
-      <w:tblCellMar>
-        <w:top w:w="0" w:type="dxa"/>
-        <w:left w:w="108" w:type="dxa"/>
-        <w:bottom w:w="0" w:type="dxa"/>
-        <w:right w:w="108" w:type="dxa"/>
-      </w:tblCellMar>
     </w:tblPr>
     <w:tcPr>
       <w:shd w:val="clear" w:color="auto" w:fill="auto"/>
@@ -6468,7 +6323,6 @@
       <w:lang w:eastAsia="de-AT"/>
     </w:rPr>
     <w:tblPr>
-      <w:tblInd w:w="0" w:type="dxa"/>
       <w:tblBorders>
         <w:top w:val="single" w:sz="6" w:space="0" w:color="000000"/>
         <w:left w:val="single" w:sz="6" w:space="0" w:color="000000"/>
@@ -6477,12 +6331,6 @@
         <w:insideH w:val="single" w:sz="6" w:space="0" w:color="000000"/>
         <w:insideV w:val="single" w:sz="6" w:space="0" w:color="000000"/>
       </w:tblBorders>
-      <w:tblCellMar>
-        <w:top w:w="0" w:type="dxa"/>
-        <w:left w:w="108" w:type="dxa"/>
-        <w:bottom w:w="0" w:type="dxa"/>
-        <w:right w:w="108" w:type="dxa"/>
-      </w:tblCellMar>
     </w:tblPr>
     <w:tcPr>
       <w:shd w:val="clear" w:color="auto" w:fill="auto"/>
@@ -6529,17 +6377,10 @@
       <w:lang w:eastAsia="de-AT"/>
     </w:rPr>
     <w:tblPr>
-      <w:tblInd w:w="0" w:type="dxa"/>
       <w:tblBorders>
         <w:insideH w:val="single" w:sz="6" w:space="0" w:color="000000"/>
         <w:insideV w:val="single" w:sz="6" w:space="0" w:color="000000"/>
       </w:tblBorders>
-      <w:tblCellMar>
-        <w:top w:w="0" w:type="dxa"/>
-        <w:left w:w="108" w:type="dxa"/>
-        <w:bottom w:w="0" w:type="dxa"/>
-        <w:right w:w="108" w:type="dxa"/>
-      </w:tblCellMar>
     </w:tblPr>
     <w:tcPr>
       <w:shd w:val="clear" w:color="auto" w:fill="auto"/>
@@ -6613,7 +6454,6 @@
       <w:lang w:eastAsia="de-AT"/>
     </w:rPr>
     <w:tblPr>
-      <w:tblInd w:w="0" w:type="dxa"/>
       <w:tblBorders>
         <w:top w:val="single" w:sz="6" w:space="0" w:color="000000"/>
         <w:left w:val="single" w:sz="12" w:space="0" w:color="000000"/>
@@ -6621,12 +6461,6 @@
         <w:right w:val="single" w:sz="12" w:space="0" w:color="000000"/>
         <w:insideV w:val="single" w:sz="6" w:space="0" w:color="000000"/>
       </w:tblBorders>
-      <w:tblCellMar>
-        <w:top w:w="0" w:type="dxa"/>
-        <w:left w:w="108" w:type="dxa"/>
-        <w:bottom w:w="0" w:type="dxa"/>
-        <w:right w:w="108" w:type="dxa"/>
-      </w:tblCellMar>
     </w:tblPr>
     <w:tcPr>
       <w:shd w:val="clear" w:color="auto" w:fill="auto"/>
@@ -6684,19 +6518,12 @@
       <w:lang w:eastAsia="de-AT"/>
     </w:rPr>
     <w:tblPr>
-      <w:tblInd w:w="0" w:type="dxa"/>
       <w:tblBorders>
         <w:left w:val="single" w:sz="12" w:space="0" w:color="000000"/>
         <w:right w:val="single" w:sz="12" w:space="0" w:color="000000"/>
         <w:insideH w:val="single" w:sz="6" w:space="0" w:color="000000"/>
         <w:insideV w:val="single" w:sz="6" w:space="0" w:color="000000"/>
       </w:tblBorders>
-      <w:tblCellMar>
-        <w:top w:w="0" w:type="dxa"/>
-        <w:left w:w="108" w:type="dxa"/>
-        <w:bottom w:w="0" w:type="dxa"/>
-        <w:right w:w="108" w:type="dxa"/>
-      </w:tblCellMar>
     </w:tblPr>
     <w:tcPr>
       <w:shd w:val="clear" w:color="auto" w:fill="auto"/>
@@ -6761,7 +6588,6 @@
       <w:lang w:eastAsia="de-AT"/>
     </w:rPr>
     <w:tblPr>
-      <w:tblInd w:w="0" w:type="dxa"/>
       <w:tblBorders>
         <w:top w:val="single" w:sz="12" w:space="0" w:color="000000"/>
         <w:left w:val="single" w:sz="12" w:space="0" w:color="000000"/>
@@ -6770,12 +6596,6 @@
         <w:insideH w:val="single" w:sz="6" w:space="0" w:color="000000"/>
         <w:insideV w:val="single" w:sz="6" w:space="0" w:color="000000"/>
       </w:tblBorders>
-      <w:tblCellMar>
-        <w:top w:w="0" w:type="dxa"/>
-        <w:left w:w="108" w:type="dxa"/>
-        <w:bottom w:w="0" w:type="dxa"/>
-        <w:right w:w="108" w:type="dxa"/>
-      </w:tblCellMar>
     </w:tblPr>
     <w:tcPr>
       <w:shd w:val="clear" w:color="auto" w:fill="auto"/>
@@ -6841,7 +6661,6 @@
       <w:lang w:eastAsia="de-AT"/>
     </w:rPr>
     <w:tblPr>
-      <w:tblInd w:w="0" w:type="dxa"/>
       <w:tblBorders>
         <w:top w:val="single" w:sz="12" w:space="0" w:color="000000"/>
         <w:left w:val="single" w:sz="12" w:space="0" w:color="000000"/>
@@ -6849,12 +6668,6 @@
         <w:right w:val="single" w:sz="12" w:space="0" w:color="000000"/>
         <w:insideV w:val="single" w:sz="6" w:space="0" w:color="000000"/>
       </w:tblBorders>
-      <w:tblCellMar>
-        <w:top w:w="0" w:type="dxa"/>
-        <w:left w:w="108" w:type="dxa"/>
-        <w:bottom w:w="0" w:type="dxa"/>
-        <w:right w:w="108" w:type="dxa"/>
-      </w:tblCellMar>
     </w:tblPr>
     <w:tcPr>
       <w:shd w:val="clear" w:color="auto" w:fill="auto"/>
@@ -6926,7 +6739,6 @@
       <w:lang w:eastAsia="de-AT"/>
     </w:rPr>
     <w:tblPr>
-      <w:tblInd w:w="0" w:type="dxa"/>
       <w:tblBorders>
         <w:top w:val="single" w:sz="12" w:space="0" w:color="000000"/>
         <w:left w:val="single" w:sz="12" w:space="0" w:color="000000"/>
@@ -6935,12 +6747,6 @@
         <w:insideH w:val="single" w:sz="6" w:space="0" w:color="000000"/>
         <w:insideV w:val="single" w:sz="6" w:space="0" w:color="000000"/>
       </w:tblBorders>
-      <w:tblCellMar>
-        <w:top w:w="0" w:type="dxa"/>
-        <w:left w:w="108" w:type="dxa"/>
-        <w:bottom w:w="0" w:type="dxa"/>
-        <w:right w:w="108" w:type="dxa"/>
-      </w:tblCellMar>
     </w:tblPr>
     <w:tcPr>
       <w:shd w:val="clear" w:color="auto" w:fill="auto"/>
@@ -7024,7 +6830,6 @@
       <w:lang w:eastAsia="de-AT"/>
     </w:rPr>
     <w:tblPr>
-      <w:tblInd w:w="0" w:type="dxa"/>
       <w:tblBorders>
         <w:top w:val="single" w:sz="6" w:space="0" w:color="000080"/>
         <w:left w:val="single" w:sz="6" w:space="0" w:color="000080"/>
@@ -7033,12 +6838,6 @@
         <w:insideH w:val="single" w:sz="6" w:space="0" w:color="000080"/>
         <w:insideV w:val="single" w:sz="6" w:space="0" w:color="000080"/>
       </w:tblBorders>
-      <w:tblCellMar>
-        <w:top w:w="0" w:type="dxa"/>
-        <w:left w:w="108" w:type="dxa"/>
-        <w:bottom w:w="0" w:type="dxa"/>
-        <w:right w:w="108" w:type="dxa"/>
-      </w:tblCellMar>
     </w:tblPr>
     <w:tcPr>
       <w:shd w:val="clear" w:color="auto" w:fill="auto"/>
@@ -7105,19 +6904,12 @@
     </w:rPr>
     <w:tblPr>
       <w:tblStyleColBandSize w:val="1"/>
-      <w:tblInd w:w="0" w:type="dxa"/>
       <w:tblBorders>
         <w:top w:val="single" w:sz="12" w:space="0" w:color="000000"/>
         <w:left w:val="single" w:sz="12" w:space="0" w:color="000000"/>
         <w:bottom w:val="single" w:sz="12" w:space="0" w:color="000000"/>
         <w:right w:val="single" w:sz="12" w:space="0" w:color="000000"/>
       </w:tblBorders>
-      <w:tblCellMar>
-        <w:top w:w="0" w:type="dxa"/>
-        <w:left w:w="108" w:type="dxa"/>
-        <w:bottom w:w="0" w:type="dxa"/>
-        <w:right w:w="108" w:type="dxa"/>
-      </w:tblCellMar>
     </w:tblPr>
     <w:tblStylePr w:type="firstRow">
       <w:rPr>
@@ -7235,13 +7027,6 @@
     </w:rPr>
     <w:tblPr>
       <w:tblStyleColBandSize w:val="1"/>
-      <w:tblInd w:w="0" w:type="dxa"/>
-      <w:tblCellMar>
-        <w:top w:w="0" w:type="dxa"/>
-        <w:left w:w="108" w:type="dxa"/>
-        <w:bottom w:w="0" w:type="dxa"/>
-        <w:right w:w="108" w:type="dxa"/>
-      </w:tblCellMar>
     </w:tblPr>
     <w:tblStylePr w:type="firstRow">
       <w:rPr>
@@ -7359,7 +7144,6 @@
     </w:rPr>
     <w:tblPr>
       <w:tblStyleColBandSize w:val="1"/>
-      <w:tblInd w:w="0" w:type="dxa"/>
       <w:tblBorders>
         <w:top w:val="single" w:sz="6" w:space="0" w:color="000080"/>
         <w:left w:val="single" w:sz="6" w:space="0" w:color="000080"/>
@@ -7367,12 +7151,6 @@
         <w:right w:val="single" w:sz="6" w:space="0" w:color="000080"/>
         <w:insideV w:val="single" w:sz="6" w:space="0" w:color="000080"/>
       </w:tblBorders>
-      <w:tblCellMar>
-        <w:top w:w="0" w:type="dxa"/>
-        <w:left w:w="108" w:type="dxa"/>
-        <w:bottom w:w="0" w:type="dxa"/>
-        <w:right w:w="108" w:type="dxa"/>
-      </w:tblCellMar>
     </w:tblPr>
     <w:tblStylePr w:type="firstRow">
       <w:rPr>
@@ -7475,13 +7253,6 @@
     </w:rPr>
     <w:tblPr>
       <w:tblStyleColBandSize w:val="1"/>
-      <w:tblInd w:w="0" w:type="dxa"/>
-      <w:tblCellMar>
-        <w:top w:w="0" w:type="dxa"/>
-        <w:left w:w="108" w:type="dxa"/>
-        <w:bottom w:w="0" w:type="dxa"/>
-        <w:right w:w="108" w:type="dxa"/>
-      </w:tblCellMar>
     </w:tblPr>
     <w:tblStylePr w:type="firstRow">
       <w:rPr>
@@ -7557,7 +7328,6 @@
     </w:rPr>
     <w:tblPr>
       <w:tblStyleColBandSize w:val="1"/>
-      <w:tblInd w:w="0" w:type="dxa"/>
       <w:tblBorders>
         <w:top w:val="single" w:sz="12" w:space="0" w:color="808080"/>
         <w:left w:val="single" w:sz="12" w:space="0" w:color="808080"/>
@@ -7565,12 +7335,6 @@
         <w:right w:val="single" w:sz="12" w:space="0" w:color="808080"/>
         <w:insideV w:val="single" w:sz="6" w:space="0" w:color="C0C0C0"/>
       </w:tblBorders>
-      <w:tblCellMar>
-        <w:top w:w="0" w:type="dxa"/>
-        <w:left w:w="108" w:type="dxa"/>
-        <w:bottom w:w="0" w:type="dxa"/>
-        <w:right w:w="108" w:type="dxa"/>
-      </w:tblCellMar>
     </w:tblPr>
     <w:tblStylePr w:type="firstRow">
       <w:rPr>
@@ -7659,13 +7423,6 @@
     </w:rPr>
     <w:tblPr>
       <w:tblStyleRowBandSize w:val="1"/>
-      <w:tblInd w:w="0" w:type="dxa"/>
-      <w:tblCellMar>
-        <w:top w:w="0" w:type="dxa"/>
-        <w:left w:w="108" w:type="dxa"/>
-        <w:bottom w:w="0" w:type="dxa"/>
-        <w:right w:w="108" w:type="dxa"/>
-      </w:tblCellMar>
     </w:tblPr>
     <w:tblStylePr w:type="firstRow">
       <w:tblPr/>
@@ -7762,17 +7519,10 @@
       <w:lang w:eastAsia="de-AT"/>
     </w:rPr>
     <w:tblPr>
-      <w:tblInd w:w="0" w:type="dxa"/>
       <w:tblBorders>
         <w:left w:val="single" w:sz="6" w:space="0" w:color="000000"/>
         <w:right w:val="single" w:sz="6" w:space="0" w:color="000000"/>
       </w:tblBorders>
-      <w:tblCellMar>
-        <w:top w:w="0" w:type="dxa"/>
-        <w:left w:w="108" w:type="dxa"/>
-        <w:bottom w:w="0" w:type="dxa"/>
-        <w:right w:w="108" w:type="dxa"/>
-      </w:tblCellMar>
     </w:tblPr>
     <w:tblStylePr w:type="firstRow">
       <w:tblPr/>
@@ -7859,7 +7609,6 @@
     </w:rPr>
     <w:tblPr>
       <w:tblCellSpacing w:w="20" w:type="dxa"/>
-      <w:tblInd w:w="0" w:type="dxa"/>
       <w:tblBorders>
         <w:top w:val="outset" w:sz="6" w:space="0" w:color="auto"/>
         <w:left w:val="outset" w:sz="6" w:space="0" w:color="auto"/>
@@ -7868,12 +7617,6 @@
         <w:insideH w:val="outset" w:sz="6" w:space="0" w:color="auto"/>
         <w:insideV w:val="outset" w:sz="6" w:space="0" w:color="auto"/>
       </w:tblBorders>
-      <w:tblCellMar>
-        <w:top w:w="0" w:type="dxa"/>
-        <w:left w:w="108" w:type="dxa"/>
-        <w:bottom w:w="0" w:type="dxa"/>
-        <w:right w:w="108" w:type="dxa"/>
-      </w:tblCellMar>
     </w:tblPr>
     <w:trPr>
       <w:tblCellSpacing w:w="20" w:type="dxa"/>
@@ -7910,7 +7653,6 @@
     </w:rPr>
     <w:tblPr>
       <w:tblCellSpacing w:w="20" w:type="dxa"/>
-      <w:tblInd w:w="0" w:type="dxa"/>
       <w:tblBorders>
         <w:top w:val="inset" w:sz="6" w:space="0" w:color="auto"/>
         <w:left w:val="inset" w:sz="6" w:space="0" w:color="auto"/>
@@ -7919,12 +7661,6 @@
         <w:insideH w:val="inset" w:sz="6" w:space="0" w:color="auto"/>
         <w:insideV w:val="inset" w:sz="6" w:space="0" w:color="auto"/>
       </w:tblBorders>
-      <w:tblCellMar>
-        <w:top w:w="0" w:type="dxa"/>
-        <w:left w:w="108" w:type="dxa"/>
-        <w:bottom w:w="0" w:type="dxa"/>
-        <w:right w:w="108" w:type="dxa"/>
-      </w:tblCellMar>
     </w:tblPr>
     <w:trPr>
       <w:tblCellSpacing w:w="20" w:type="dxa"/>
@@ -7961,7 +7697,6 @@
     </w:rPr>
     <w:tblPr>
       <w:tblCellSpacing w:w="20" w:type="dxa"/>
-      <w:tblInd w:w="0" w:type="dxa"/>
       <w:tblBorders>
         <w:top w:val="outset" w:sz="24" w:space="0" w:color="auto"/>
         <w:left w:val="outset" w:sz="24" w:space="0" w:color="auto"/>
@@ -7970,12 +7705,6 @@
         <w:insideH w:val="outset" w:sz="6" w:space="0" w:color="auto"/>
         <w:insideV w:val="outset" w:sz="6" w:space="0" w:color="auto"/>
       </w:tblBorders>
-      <w:tblCellMar>
-        <w:top w:w="0" w:type="dxa"/>
-        <w:left w:w="108" w:type="dxa"/>
-        <w:bottom w:w="0" w:type="dxa"/>
-        <w:right w:w="108" w:type="dxa"/>
-      </w:tblCellMar>
     </w:tblPr>
     <w:trPr>
       <w:tblCellSpacing w:w="20" w:type="dxa"/>
@@ -8011,7 +7740,6 @@
       <w:lang w:eastAsia="de-AT"/>
     </w:rPr>
     <w:tblPr>
-      <w:tblInd w:w="0" w:type="dxa"/>
       <w:tblBorders>
         <w:top w:val="single" w:sz="4" w:space="0" w:color="auto"/>
         <w:left w:val="single" w:sz="4" w:space="0" w:color="auto"/>
@@ -8020,12 +7748,6 @@
         <w:insideH w:val="single" w:sz="4" w:space="0" w:color="auto"/>
         <w:insideV w:val="single" w:sz="4" w:space="0" w:color="auto"/>
       </w:tblBorders>
-      <w:tblCellMar>
-        <w:top w:w="0" w:type="dxa"/>
-        <w:left w:w="108" w:type="dxa"/>
-        <w:bottom w:w="0" w:type="dxa"/>
-        <w:right w:w="108" w:type="dxa"/>
-      </w:tblCellMar>
     </w:tblPr>
   </w:style>
   <w:style w:type="table" w:styleId="Tabellenraster">
@@ -8042,7 +7764,6 @@
       <w:lang w:eastAsia="de-AT"/>
     </w:rPr>
     <w:tblPr>
-      <w:tblInd w:w="0" w:type="dxa"/>
       <w:tblBorders>
         <w:top w:val="single" w:sz="4" w:space="0" w:color="auto"/>
         <w:left w:val="single" w:sz="4" w:space="0" w:color="auto"/>
@@ -8051,12 +7772,6 @@
         <w:insideH w:val="single" w:sz="4" w:space="0" w:color="auto"/>
         <w:insideV w:val="single" w:sz="4" w:space="0" w:color="auto"/>
       </w:tblBorders>
-      <w:tblCellMar>
-        <w:top w:w="0" w:type="dxa"/>
-        <w:left w:w="108" w:type="dxa"/>
-        <w:bottom w:w="0" w:type="dxa"/>
-        <w:right w:w="108" w:type="dxa"/>
-      </w:tblCellMar>
     </w:tblPr>
   </w:style>
   <w:style w:type="paragraph" w:styleId="Textkrper">
@@ -9868,14 +9583,123 @@
       <w:szCs w:val="20"/>
       <w:lang w:eastAsia="de-AT"/>
     </w:rPr>
+    <w:tblPr/>
+    <w:tcPr>
+      <w:shd w:val="solid" w:color="C0C0C0" w:fill="FFFFFF"/>
+    </w:tcPr>
+    <w:tblStylePr w:type="firstRow">
+      <w:rPr>
+        <w:b/>
+        <w:bCs/>
+        <w:color w:val="800080"/>
+      </w:rPr>
+      <w:tblPr/>
+      <w:tcPr>
+        <w:tcBorders>
+          <w:bottom w:val="single" w:sz="6" w:space="0" w:color="808080"/>
+          <w:tl2br w:val="none" w:sz="0" w:space="0" w:color="auto"/>
+          <w:tr2bl w:val="none" w:sz="0" w:space="0" w:color="auto"/>
+        </w:tcBorders>
+      </w:tcPr>
+    </w:tblStylePr>
+    <w:tblStylePr w:type="lastRow">
+      <w:tblPr/>
+      <w:tcPr>
+        <w:tcBorders>
+          <w:top w:val="single" w:sz="6" w:space="0" w:color="FFFFFF"/>
+          <w:tl2br w:val="none" w:sz="0" w:space="0" w:color="auto"/>
+          <w:tr2bl w:val="none" w:sz="0" w:space="0" w:color="auto"/>
+        </w:tcBorders>
+      </w:tcPr>
+    </w:tblStylePr>
+    <w:tblStylePr w:type="firstCol">
+      <w:rPr>
+        <w:b/>
+        <w:bCs/>
+      </w:rPr>
+      <w:tblPr/>
+      <w:tcPr>
+        <w:tcBorders>
+          <w:right w:val="single" w:sz="6" w:space="0" w:color="808080"/>
+          <w:tl2br w:val="none" w:sz="0" w:space="0" w:color="auto"/>
+          <w:tr2bl w:val="none" w:sz="0" w:space="0" w:color="auto"/>
+        </w:tcBorders>
+      </w:tcPr>
+    </w:tblStylePr>
+    <w:tblStylePr w:type="lastCol">
+      <w:tblPr/>
+      <w:tcPr>
+        <w:tcBorders>
+          <w:left w:val="single" w:sz="6" w:space="0" w:color="FFFFFF"/>
+          <w:tl2br w:val="none" w:sz="0" w:space="0" w:color="auto"/>
+          <w:tr2bl w:val="none" w:sz="0" w:space="0" w:color="auto"/>
+        </w:tcBorders>
+      </w:tcPr>
+    </w:tblStylePr>
+    <w:tblStylePr w:type="neCell">
+      <w:tblPr/>
+      <w:tcPr>
+        <w:tcBorders>
+          <w:left w:val="none" w:sz="0" w:space="0" w:color="auto"/>
+          <w:bottom w:val="none" w:sz="0" w:space="0" w:color="auto"/>
+          <w:tl2br w:val="none" w:sz="0" w:space="0" w:color="auto"/>
+          <w:tr2bl w:val="none" w:sz="0" w:space="0" w:color="auto"/>
+        </w:tcBorders>
+      </w:tcPr>
+    </w:tblStylePr>
+    <w:tblStylePr w:type="nwCell">
+      <w:tblPr/>
+      <w:tcPr>
+        <w:tcBorders>
+          <w:bottom w:val="none" w:sz="0" w:space="0" w:color="auto"/>
+          <w:right w:val="none" w:sz="0" w:space="0" w:color="auto"/>
+          <w:tl2br w:val="none" w:sz="0" w:space="0" w:color="auto"/>
+          <w:tr2bl w:val="none" w:sz="0" w:space="0" w:color="auto"/>
+        </w:tcBorders>
+      </w:tcPr>
+    </w:tblStylePr>
+    <w:tblStylePr w:type="seCell">
+      <w:tblPr/>
+      <w:tcPr>
+        <w:tcBorders>
+          <w:top w:val="none" w:sz="0" w:space="0" w:color="auto"/>
+          <w:left w:val="none" w:sz="0" w:space="0" w:color="auto"/>
+          <w:tl2br w:val="none" w:sz="0" w:space="0" w:color="auto"/>
+          <w:tr2bl w:val="none" w:sz="0" w:space="0" w:color="auto"/>
+        </w:tcBorders>
+      </w:tcPr>
+    </w:tblStylePr>
+    <w:tblStylePr w:type="swCell">
+      <w:rPr>
+        <w:color w:val="000080"/>
+      </w:rPr>
+      <w:tblPr/>
+      <w:tcPr>
+        <w:tcBorders>
+          <w:top w:val="none" w:sz="0" w:space="0" w:color="auto"/>
+          <w:right w:val="none" w:sz="0" w:space="0" w:color="auto"/>
+          <w:tl2br w:val="none" w:sz="0" w:space="0" w:color="auto"/>
+          <w:tr2bl w:val="none" w:sz="0" w:space="0" w:color="auto"/>
+        </w:tcBorders>
+      </w:tcPr>
+    </w:tblStylePr>
+  </w:style>
+  <w:style w:type="table" w:styleId="Tabelle3D-Effekt2">
+    <w:name w:val="Table 3D effects 2"/>
+    <w:basedOn w:val="NormaleTabelle"/>
+    <w:semiHidden/>
+    <w:rsid w:val="00910F85"/>
+    <w:pPr>
+      <w:spacing w:after="0" w:line="360" w:lineRule="auto"/>
+    </w:pPr>
+    <w:rPr>
+      <w:rFonts w:ascii="Times New Roman" w:hAnsi="Times New Roman" w:cs="Times New Roman"/>
+      <w:sz w:val="20"/>
+      <w:szCs w:val="20"/>
+      <w:lang w:eastAsia="de-AT"/>
+    </w:rPr>
     <w:tblPr>
-      <w:tblInd w:w="0" w:type="dxa"/>
-      <w:tblCellMar>
-        <w:top w:w="0" w:type="dxa"/>
-        <w:left w:w="108" w:type="dxa"/>
-        <w:bottom w:w="0" w:type="dxa"/>
-        <w:right w:w="108" w:type="dxa"/>
-      </w:tblCellMar>
+      <w:tblStyleRowBandSize w:val="1"/>
     </w:tblPr>
     <w:tcPr>
       <w:shd w:val="solid" w:color="C0C0C0" w:fill="FFFFFF"/>
@@ -9884,35 +9708,21 @@
       <w:rPr>
         <w:b/>
         <w:bCs/>
-        <w:color w:val="800080"/>
-      </w:rPr>
-      <w:tblPr/>
-      <w:tcPr>
-        <w:tcBorders>
-          <w:bottom w:val="single" w:sz="6" w:space="0" w:color="808080"/>
-          <w:tl2br w:val="none" w:sz="0" w:space="0" w:color="auto"/>
-          <w:tr2bl w:val="none" w:sz="0" w:space="0" w:color="auto"/>
-        </w:tcBorders>
-      </w:tcPr>
-    </w:tblStylePr>
-    <w:tblStylePr w:type="lastRow">
-      <w:tblPr/>
-      <w:tcPr>
-        <w:tcBorders>
-          <w:top w:val="single" w:sz="6" w:space="0" w:color="FFFFFF"/>
+      </w:rPr>
+      <w:tblPr/>
+      <w:tcPr>
+        <w:tcBorders>
           <w:tl2br w:val="none" w:sz="0" w:space="0" w:color="auto"/>
           <w:tr2bl w:val="none" w:sz="0" w:space="0" w:color="auto"/>
         </w:tcBorders>
       </w:tcPr>
     </w:tblStylePr>
     <w:tblStylePr w:type="firstCol">
-      <w:rPr>
-        <w:b/>
-        <w:bCs/>
-      </w:rPr>
-      <w:tblPr/>
-      <w:tcPr>
-        <w:tcBorders>
+      <w:tblPr/>
+      <w:tcPr>
+        <w:tcBorders>
+          <w:top w:val="none" w:sz="0" w:space="0" w:color="auto"/>
+          <w:bottom w:val="none" w:sz="0" w:space="0" w:color="auto"/>
           <w:right w:val="single" w:sz="6" w:space="0" w:color="808080"/>
           <w:tl2br w:val="none" w:sz="0" w:space="0" w:color="auto"/>
           <w:tr2bl w:val="none" w:sz="0" w:space="0" w:color="auto"/>
@@ -9923,40 +9733,18 @@
       <w:tblPr/>
       <w:tcPr>
         <w:tcBorders>
-          <w:left w:val="single" w:sz="6" w:space="0" w:color="FFFFFF"/>
-          <w:tl2br w:val="none" w:sz="0" w:space="0" w:color="auto"/>
-          <w:tr2bl w:val="none" w:sz="0" w:space="0" w:color="auto"/>
-        </w:tcBorders>
-      </w:tcPr>
-    </w:tblStylePr>
-    <w:tblStylePr w:type="neCell">
-      <w:tblPr/>
-      <w:tcPr>
-        <w:tcBorders>
-          <w:left w:val="none" w:sz="0" w:space="0" w:color="auto"/>
-          <w:bottom w:val="none" w:sz="0" w:space="0" w:color="auto"/>
-          <w:tl2br w:val="none" w:sz="0" w:space="0" w:color="auto"/>
-          <w:tr2bl w:val="none" w:sz="0" w:space="0" w:color="auto"/>
-        </w:tcBorders>
-      </w:tcPr>
-    </w:tblStylePr>
-    <w:tblStylePr w:type="nwCell">
-      <w:tblPr/>
-      <w:tcPr>
-        <w:tcBorders>
-          <w:bottom w:val="none" w:sz="0" w:space="0" w:color="auto"/>
-          <w:right w:val="none" w:sz="0" w:space="0" w:color="auto"/>
-          <w:tl2br w:val="none" w:sz="0" w:space="0" w:color="auto"/>
-          <w:tr2bl w:val="none" w:sz="0" w:space="0" w:color="auto"/>
-        </w:tcBorders>
-      </w:tcPr>
-    </w:tblStylePr>
-    <w:tblStylePr w:type="seCell">
-      <w:tblPr/>
-      <w:tcPr>
-        <w:tcBorders>
-          <w:top w:val="none" w:sz="0" w:space="0" w:color="auto"/>
-          <w:left w:val="none" w:sz="0" w:space="0" w:color="auto"/>
+          <w:right w:val="single" w:sz="6" w:space="0" w:color="FFFFFF"/>
+          <w:tl2br w:val="none" w:sz="0" w:space="0" w:color="auto"/>
+          <w:tr2bl w:val="none" w:sz="0" w:space="0" w:color="auto"/>
+        </w:tcBorders>
+      </w:tcPr>
+    </w:tblStylePr>
+    <w:tblStylePr w:type="band1Horz">
+      <w:tblPr/>
+      <w:tcPr>
+        <w:tcBorders>
+          <w:top w:val="single" w:sz="6" w:space="0" w:color="808080"/>
+          <w:bottom w:val="single" w:sz="6" w:space="0" w:color="FFFFFF"/>
           <w:tl2br w:val="none" w:sz="0" w:space="0" w:color="auto"/>
           <w:tr2bl w:val="none" w:sz="0" w:space="0" w:color="auto"/>
         </w:tcBorders>
@@ -9964,21 +9752,20 @@
     </w:tblStylePr>
     <w:tblStylePr w:type="swCell">
       <w:rPr>
-        <w:color w:val="000080"/>
-      </w:rPr>
-      <w:tblPr/>
-      <w:tcPr>
-        <w:tcBorders>
-          <w:top w:val="none" w:sz="0" w:space="0" w:color="auto"/>
-          <w:right w:val="none" w:sz="0" w:space="0" w:color="auto"/>
-          <w:tl2br w:val="none" w:sz="0" w:space="0" w:color="auto"/>
-          <w:tr2bl w:val="none" w:sz="0" w:space="0" w:color="auto"/>
-        </w:tcBorders>
-      </w:tcPr>
-    </w:tblStylePr>
-  </w:style>
-  <w:style w:type="table" w:styleId="Tabelle3D-Effekt2">
-    <w:name w:val="Table 3D effects 2"/>
+        <w:b/>
+        <w:bCs/>
+      </w:rPr>
+      <w:tblPr/>
+      <w:tcPr>
+        <w:tcBorders>
+          <w:tl2br w:val="none" w:sz="0" w:space="0" w:color="auto"/>
+          <w:tr2bl w:val="none" w:sz="0" w:space="0" w:color="auto"/>
+        </w:tcBorders>
+      </w:tcPr>
+    </w:tblStylePr>
+  </w:style>
+  <w:style w:type="table" w:styleId="Tabelle3D-Effekt3">
+    <w:name w:val="Table 3D effects 3"/>
     <w:basedOn w:val="NormaleTabelle"/>
     <w:semiHidden/>
     <w:rsid w:val="00910F85"/>
@@ -9993,17 +9780,8 @@
     </w:rPr>
     <w:tblPr>
       <w:tblStyleRowBandSize w:val="1"/>
-      <w:tblInd w:w="0" w:type="dxa"/>
-      <w:tblCellMar>
-        <w:top w:w="0" w:type="dxa"/>
-        <w:left w:w="108" w:type="dxa"/>
-        <w:bottom w:w="0" w:type="dxa"/>
-        <w:right w:w="108" w:type="dxa"/>
-      </w:tblCellMar>
+      <w:tblStyleColBandSize w:val="1"/>
     </w:tblPr>
-    <w:tcPr>
-      <w:shd w:val="solid" w:color="C0C0C0" w:fill="FFFFFF"/>
-    </w:tcPr>
     <w:tblStylePr w:type="firstRow">
       <w:rPr>
         <w:b/>
@@ -10039,6 +9817,24 @@
         </w:tcBorders>
       </w:tcPr>
     </w:tblStylePr>
+    <w:tblStylePr w:type="band1Vert">
+      <w:rPr>
+        <w:color w:val="auto"/>
+      </w:rPr>
+      <w:tblPr/>
+      <w:tcPr>
+        <w:shd w:val="solid" w:color="C0C0C0" w:fill="FFFFFF"/>
+      </w:tcPr>
+    </w:tblStylePr>
+    <w:tblStylePr w:type="band2Vert">
+      <w:rPr>
+        <w:color w:val="auto"/>
+      </w:rPr>
+      <w:tblPr/>
+      <w:tcPr>
+        <w:shd w:val="pct50" w:color="C0C0C0" w:fill="FFFFFF"/>
+      </w:tcPr>
+    </w:tblStylePr>
     <w:tblStylePr w:type="band1Horz">
       <w:tblPr/>
       <w:tcPr>
@@ -10064,8 +9860,8 @@
       </w:tcPr>
     </w:tblStylePr>
   </w:style>
-  <w:style w:type="table" w:styleId="Tabelle3D-Effekt3">
-    <w:name w:val="Table 3D effects 3"/>
+  <w:style w:type="table" w:styleId="TabelleAktuell">
+    <w:name w:val="Table Contemporary"/>
     <w:basedOn w:val="NormaleTabelle"/>
     <w:semiHidden/>
     <w:rsid w:val="00910F85"/>
@@ -10080,95 +9876,55 @@
     </w:rPr>
     <w:tblPr>
       <w:tblStyleRowBandSize w:val="1"/>
-      <w:tblStyleColBandSize w:val="1"/>
-      <w:tblInd w:w="0" w:type="dxa"/>
-      <w:tblCellMar>
-        <w:top w:w="0" w:type="dxa"/>
-        <w:left w:w="108" w:type="dxa"/>
-        <w:bottom w:w="0" w:type="dxa"/>
-        <w:right w:w="108" w:type="dxa"/>
-      </w:tblCellMar>
+      <w:tblBorders>
+        <w:insideH w:val="single" w:sz="18" w:space="0" w:color="FFFFFF"/>
+        <w:insideV w:val="single" w:sz="18" w:space="0" w:color="FFFFFF"/>
+      </w:tblBorders>
     </w:tblPr>
     <w:tblStylePr w:type="firstRow">
       <w:rPr>
         <w:b/>
         <w:bCs/>
-      </w:rPr>
-      <w:tblPr/>
-      <w:tcPr>
-        <w:tcBorders>
-          <w:tl2br w:val="none" w:sz="0" w:space="0" w:color="auto"/>
-          <w:tr2bl w:val="none" w:sz="0" w:space="0" w:color="auto"/>
-        </w:tcBorders>
-      </w:tcPr>
-    </w:tblStylePr>
-    <w:tblStylePr w:type="firstCol">
-      <w:tblPr/>
-      <w:tcPr>
-        <w:tcBorders>
-          <w:top w:val="none" w:sz="0" w:space="0" w:color="auto"/>
-          <w:bottom w:val="none" w:sz="0" w:space="0" w:color="auto"/>
-          <w:right w:val="single" w:sz="6" w:space="0" w:color="808080"/>
-          <w:tl2br w:val="none" w:sz="0" w:space="0" w:color="auto"/>
-          <w:tr2bl w:val="none" w:sz="0" w:space="0" w:color="auto"/>
-        </w:tcBorders>
-      </w:tcPr>
-    </w:tblStylePr>
-    <w:tblStylePr w:type="lastCol">
-      <w:tblPr/>
-      <w:tcPr>
-        <w:tcBorders>
-          <w:right w:val="single" w:sz="6" w:space="0" w:color="FFFFFF"/>
-          <w:tl2br w:val="none" w:sz="0" w:space="0" w:color="auto"/>
-          <w:tr2bl w:val="none" w:sz="0" w:space="0" w:color="auto"/>
-        </w:tcBorders>
-      </w:tcPr>
-    </w:tblStylePr>
-    <w:tblStylePr w:type="band1Vert">
-      <w:rPr>
         <w:color w:val="auto"/>
       </w:rPr>
       <w:tblPr/>
       <w:tcPr>
-        <w:shd w:val="solid" w:color="C0C0C0" w:fill="FFFFFF"/>
-      </w:tcPr>
-    </w:tblStylePr>
-    <w:tblStylePr w:type="band2Vert">
+        <w:tcBorders>
+          <w:tl2br w:val="none" w:sz="0" w:space="0" w:color="auto"/>
+          <w:tr2bl w:val="none" w:sz="0" w:space="0" w:color="auto"/>
+        </w:tcBorders>
+        <w:shd w:val="pct20" w:color="000000" w:fill="FFFFFF"/>
+      </w:tcPr>
+    </w:tblStylePr>
+    <w:tblStylePr w:type="band1Horz">
       <w:rPr>
         <w:color w:val="auto"/>
       </w:rPr>
       <w:tblPr/>
       <w:tcPr>
-        <w:shd w:val="pct50" w:color="C0C0C0" w:fill="FFFFFF"/>
-      </w:tcPr>
-    </w:tblStylePr>
-    <w:tblStylePr w:type="band1Horz">
-      <w:tblPr/>
-      <w:tcPr>
-        <w:tcBorders>
-          <w:top w:val="single" w:sz="6" w:space="0" w:color="808080"/>
-          <w:bottom w:val="single" w:sz="6" w:space="0" w:color="FFFFFF"/>
-          <w:tl2br w:val="none" w:sz="0" w:space="0" w:color="auto"/>
-          <w:tr2bl w:val="none" w:sz="0" w:space="0" w:color="auto"/>
-        </w:tcBorders>
-      </w:tcPr>
-    </w:tblStylePr>
-    <w:tblStylePr w:type="swCell">
-      <w:rPr>
-        <w:b/>
-        <w:bCs/>
-      </w:rPr>
-      <w:tblPr/>
-      <w:tcPr>
-        <w:tcBorders>
-          <w:tl2br w:val="none" w:sz="0" w:space="0" w:color="auto"/>
-          <w:tr2bl w:val="none" w:sz="0" w:space="0" w:color="auto"/>
-        </w:tcBorders>
-      </w:tcPr>
-    </w:tblStylePr>
-  </w:style>
-  <w:style w:type="table" w:styleId="TabelleAktuell">
-    <w:name w:val="Table Contemporary"/>
+        <w:tcBorders>
+          <w:tl2br w:val="none" w:sz="0" w:space="0" w:color="auto"/>
+          <w:tr2bl w:val="none" w:sz="0" w:space="0" w:color="auto"/>
+        </w:tcBorders>
+        <w:shd w:val="pct5" w:color="000000" w:fill="FFFFFF"/>
+      </w:tcPr>
+    </w:tblStylePr>
+    <w:tblStylePr w:type="band2Horz">
+      <w:rPr>
+        <w:color w:val="auto"/>
+      </w:rPr>
+      <w:tblPr/>
+      <w:tcPr>
+        <w:tcBorders>
+          <w:tl2br w:val="none" w:sz="0" w:space="0" w:color="auto"/>
+          <w:tr2bl w:val="none" w:sz="0" w:space="0" w:color="auto"/>
+        </w:tcBorders>
+        <w:shd w:val="pct20" w:color="000000" w:fill="FFFFFF"/>
+      </w:tcPr>
+    </w:tblStylePr>
+  </w:style>
+  <w:style w:type="table" w:styleId="TabelleEinfach1">
+    <w:name w:val="Table Simple 1"/>
     <w:basedOn w:val="NormaleTabelle"/>
     <w:semiHidden/>
     <w:rsid w:val="00910F85"/>
@@ -10182,87 +9938,10 @@
       <w:lang w:eastAsia="de-AT"/>
     </w:rPr>
     <w:tblPr>
-      <w:tblStyleRowBandSize w:val="1"/>
-      <w:tblInd w:w="0" w:type="dxa"/>
-      <w:tblBorders>
-        <w:insideH w:val="single" w:sz="18" w:space="0" w:color="FFFFFF"/>
-        <w:insideV w:val="single" w:sz="18" w:space="0" w:color="FFFFFF"/>
-      </w:tblBorders>
-      <w:tblCellMar>
-        <w:top w:w="0" w:type="dxa"/>
-        <w:left w:w="108" w:type="dxa"/>
-        <w:bottom w:w="0" w:type="dxa"/>
-        <w:right w:w="108" w:type="dxa"/>
-      </w:tblCellMar>
-    </w:tblPr>
-    <w:tblStylePr w:type="firstRow">
-      <w:rPr>
-        <w:b/>
-        <w:bCs/>
-        <w:color w:val="auto"/>
-      </w:rPr>
-      <w:tblPr/>
-      <w:tcPr>
-        <w:tcBorders>
-          <w:tl2br w:val="none" w:sz="0" w:space="0" w:color="auto"/>
-          <w:tr2bl w:val="none" w:sz="0" w:space="0" w:color="auto"/>
-        </w:tcBorders>
-        <w:shd w:val="pct20" w:color="000000" w:fill="FFFFFF"/>
-      </w:tcPr>
-    </w:tblStylePr>
-    <w:tblStylePr w:type="band1Horz">
-      <w:rPr>
-        <w:color w:val="auto"/>
-      </w:rPr>
-      <w:tblPr/>
-      <w:tcPr>
-        <w:tcBorders>
-          <w:tl2br w:val="none" w:sz="0" w:space="0" w:color="auto"/>
-          <w:tr2bl w:val="none" w:sz="0" w:space="0" w:color="auto"/>
-        </w:tcBorders>
-        <w:shd w:val="pct5" w:color="000000" w:fill="FFFFFF"/>
-      </w:tcPr>
-    </w:tblStylePr>
-    <w:tblStylePr w:type="band2Horz">
-      <w:rPr>
-        <w:color w:val="auto"/>
-      </w:rPr>
-      <w:tblPr/>
-      <w:tcPr>
-        <w:tcBorders>
-          <w:tl2br w:val="none" w:sz="0" w:space="0" w:color="auto"/>
-          <w:tr2bl w:val="none" w:sz="0" w:space="0" w:color="auto"/>
-        </w:tcBorders>
-        <w:shd w:val="pct20" w:color="000000" w:fill="FFFFFF"/>
-      </w:tcPr>
-    </w:tblStylePr>
-  </w:style>
-  <w:style w:type="table" w:styleId="TabelleEinfach1">
-    <w:name w:val="Table Simple 1"/>
-    <w:basedOn w:val="NormaleTabelle"/>
-    <w:semiHidden/>
-    <w:rsid w:val="00910F85"/>
-    <w:pPr>
-      <w:spacing w:after="0" w:line="360" w:lineRule="auto"/>
-    </w:pPr>
-    <w:rPr>
-      <w:rFonts w:ascii="Times New Roman" w:hAnsi="Times New Roman" w:cs="Times New Roman"/>
-      <w:sz w:val="20"/>
-      <w:szCs w:val="20"/>
-      <w:lang w:eastAsia="de-AT"/>
-    </w:rPr>
-    <w:tblPr>
-      <w:tblInd w:w="0" w:type="dxa"/>
       <w:tblBorders>
         <w:top w:val="single" w:sz="12" w:space="0" w:color="008000"/>
         <w:bottom w:val="single" w:sz="12" w:space="0" w:color="008000"/>
       </w:tblBorders>
-      <w:tblCellMar>
-        <w:top w:w="0" w:type="dxa"/>
-        <w:left w:w="108" w:type="dxa"/>
-        <w:bottom w:w="0" w:type="dxa"/>
-        <w:right w:w="108" w:type="dxa"/>
-      </w:tblCellMar>
     </w:tblPr>
     <w:tcPr>
       <w:shd w:val="clear" w:color="auto" w:fill="auto"/>
@@ -10302,15 +9981,7 @@
       <w:szCs w:val="20"/>
       <w:lang w:eastAsia="de-AT"/>
     </w:rPr>
-    <w:tblPr>
-      <w:tblInd w:w="0" w:type="dxa"/>
-      <w:tblCellMar>
-        <w:top w:w="0" w:type="dxa"/>
-        <w:left w:w="108" w:type="dxa"/>
-        <w:bottom w:w="0" w:type="dxa"/>
-        <w:right w:w="108" w:type="dxa"/>
-      </w:tblCellMar>
-    </w:tblPr>
+    <w:tblPr/>
     <w:tblStylePr w:type="firstRow">
       <w:rPr>
         <w:b/>
@@ -10412,19 +10083,12 @@
       <w:lang w:eastAsia="de-AT"/>
     </w:rPr>
     <w:tblPr>
-      <w:tblInd w:w="0" w:type="dxa"/>
       <w:tblBorders>
         <w:top w:val="single" w:sz="12" w:space="0" w:color="000000"/>
         <w:left w:val="single" w:sz="12" w:space="0" w:color="000000"/>
         <w:bottom w:val="single" w:sz="12" w:space="0" w:color="000000"/>
         <w:right w:val="single" w:sz="12" w:space="0" w:color="000000"/>
       </w:tblBorders>
-      <w:tblCellMar>
-        <w:top w:w="0" w:type="dxa"/>
-        <w:left w:w="108" w:type="dxa"/>
-        <w:bottom w:w="0" w:type="dxa"/>
-        <w:right w:w="108" w:type="dxa"/>
-      </w:tblCellMar>
     </w:tblPr>
     <w:tcPr>
       <w:shd w:val="clear" w:color="auto" w:fill="auto"/>
@@ -10460,7 +10124,6 @@
       <w:lang w:eastAsia="de-AT"/>
     </w:rPr>
     <w:tblPr>
-      <w:tblInd w:w="0" w:type="dxa"/>
       <w:tblBorders>
         <w:top w:val="double" w:sz="6" w:space="0" w:color="000000"/>
         <w:left w:val="double" w:sz="6" w:space="0" w:color="000000"/>
@@ -10469,12 +10132,6 @@
         <w:insideH w:val="single" w:sz="6" w:space="0" w:color="000000"/>
         <w:insideV w:val="single" w:sz="6" w:space="0" w:color="000000"/>
       </w:tblBorders>
-      <w:tblCellMar>
-        <w:top w:w="0" w:type="dxa"/>
-        <w:left w:w="108" w:type="dxa"/>
-        <w:bottom w:w="0" w:type="dxa"/>
-        <w:right w:w="108" w:type="dxa"/>
-      </w:tblCellMar>
     </w:tblPr>
     <w:tcPr>
       <w:shd w:val="clear" w:color="auto" w:fill="auto"/>
@@ -10509,7 +10166,6 @@
       <w:lang w:eastAsia="de-AT"/>
     </w:rPr>
     <w:tblPr>
-      <w:tblInd w:w="0" w:type="dxa"/>
       <w:tblBorders>
         <w:top w:val="single" w:sz="12" w:space="0" w:color="008080"/>
         <w:left w:val="single" w:sz="12" w:space="0" w:color="008080"/>
@@ -10517,12 +10173,6 @@
         <w:right w:val="single" w:sz="12" w:space="0" w:color="008080"/>
         <w:insideH w:val="single" w:sz="6" w:space="0" w:color="00FFFF"/>
       </w:tblBorders>
-      <w:tblCellMar>
-        <w:top w:w="0" w:type="dxa"/>
-        <w:left w:w="108" w:type="dxa"/>
-        <w:bottom w:w="0" w:type="dxa"/>
-        <w:right w:w="108" w:type="dxa"/>
-      </w:tblCellMar>
     </w:tblPr>
     <w:tcPr>
       <w:shd w:val="solid" w:color="008080" w:fill="FFFFFF"/>
@@ -10600,16 +10250,9 @@
       <w:lang w:eastAsia="de-AT"/>
     </w:rPr>
     <w:tblPr>
-      <w:tblInd w:w="0" w:type="dxa"/>
       <w:tblBorders>
         <w:bottom w:val="single" w:sz="12" w:space="0" w:color="000000"/>
       </w:tblBorders>
-      <w:tblCellMar>
-        <w:top w:w="0" w:type="dxa"/>
-        <w:left w:w="108" w:type="dxa"/>
-        <w:bottom w:w="0" w:type="dxa"/>
-        <w:right w:w="108" w:type="dxa"/>
-      </w:tblCellMar>
     </w:tblPr>
     <w:tcPr>
       <w:shd w:val="pct20" w:color="FFFF00" w:fill="FFFFFF"/>
@@ -10688,7 +10331,6 @@
       <w:lang w:eastAsia="de-AT"/>
     </w:rPr>
     <w:tblPr>
-      <w:tblInd w:w="0" w:type="dxa"/>
       <w:tblBorders>
         <w:top w:val="single" w:sz="18" w:space="0" w:color="000000"/>
         <w:left w:val="single" w:sz="18" w:space="0" w:color="000000"/>
@@ -10696,12 +10338,6 @@
         <w:right w:val="single" w:sz="18" w:space="0" w:color="000000"/>
         <w:insideH w:val="single" w:sz="6" w:space="0" w:color="C0C0C0"/>
       </w:tblBorders>
-      <w:tblCellMar>
-        <w:top w:w="0" w:type="dxa"/>
-        <w:left w:w="108" w:type="dxa"/>
-        <w:bottom w:w="0" w:type="dxa"/>
-        <w:right w:w="108" w:type="dxa"/>
-      </w:tblCellMar>
     </w:tblPr>
     <w:tcPr>
       <w:shd w:val="pct25" w:color="008080" w:fill="FFFFFF"/>
@@ -10760,17 +10396,10 @@
       <w:lang w:eastAsia="de-AT"/>
     </w:rPr>
     <w:tblPr>
-      <w:tblInd w:w="0" w:type="dxa"/>
       <w:tblBorders>
         <w:top w:val="single" w:sz="12" w:space="0" w:color="000000"/>
         <w:bottom w:val="single" w:sz="12" w:space="0" w:color="000000"/>
       </w:tblBorders>
-      <w:tblCellMar>
-        <w:top w:w="0" w:type="dxa"/>
-        <w:left w:w="108" w:type="dxa"/>
-        <w:bottom w:w="0" w:type="dxa"/>
-        <w:right w:w="108" w:type="dxa"/>
-      </w:tblCellMar>
     </w:tblPr>
     <w:tcPr>
       <w:shd w:val="clear" w:color="auto" w:fill="auto"/>
@@ -10856,17 +10485,10 @@
       <w:lang w:eastAsia="de-AT"/>
     </w:rPr>
     <w:tblPr>
-      <w:tblInd w:w="0" w:type="dxa"/>
       <w:tblBorders>
         <w:top w:val="single" w:sz="12" w:space="0" w:color="000000"/>
         <w:bottom w:val="single" w:sz="12" w:space="0" w:color="000000"/>
       </w:tblBorders>
-      <w:tblCellMar>
-        <w:top w:w="0" w:type="dxa"/>
-        <w:left w:w="108" w:type="dxa"/>
-        <w:bottom w:w="0" w:type="dxa"/>
-        <w:right w:w="108" w:type="dxa"/>
-      </w:tblCellMar>
     </w:tblPr>
     <w:tcPr>
       <w:shd w:val="clear" w:color="auto" w:fill="auto"/>
@@ -10961,19 +10583,12 @@
       <w:lang w:eastAsia="de-AT"/>
     </w:rPr>
     <w:tblPr>
-      <w:tblInd w:w="0" w:type="dxa"/>
       <w:tblBorders>
         <w:top w:val="single" w:sz="12" w:space="0" w:color="000000"/>
         <w:left w:val="single" w:sz="12" w:space="0" w:color="000000"/>
         <w:bottom w:val="single" w:sz="12" w:space="0" w:color="000000"/>
         <w:right w:val="single" w:sz="12" w:space="0" w:color="000000"/>
       </w:tblBorders>
-      <w:tblCellMar>
-        <w:top w:w="0" w:type="dxa"/>
-        <w:left w:w="108" w:type="dxa"/>
-        <w:bottom w:w="0" w:type="dxa"/>
-        <w:right w:w="108" w:type="dxa"/>
-      </w:tblCellMar>
     </w:tblPr>
     <w:tcPr>
       <w:shd w:val="solid" w:color="C0C0C0" w:fill="FFFFFF"/>
@@ -11040,19 +10655,12 @@
       <w:lang w:eastAsia="de-AT"/>
     </w:rPr>
     <w:tblPr>
-      <w:tblInd w:w="0" w:type="dxa"/>
       <w:tblBorders>
         <w:top w:val="single" w:sz="12" w:space="0" w:color="000000"/>
         <w:left w:val="single" w:sz="6" w:space="0" w:color="000000"/>
         <w:bottom w:val="single" w:sz="12" w:space="0" w:color="000000"/>
         <w:right w:val="single" w:sz="6" w:space="0" w:color="000000"/>
       </w:tblBorders>
-      <w:tblCellMar>
-        <w:top w:w="0" w:type="dxa"/>
-        <w:left w:w="108" w:type="dxa"/>
-        <w:bottom w:w="0" w:type="dxa"/>
-        <w:right w:w="108" w:type="dxa"/>
-      </w:tblCellMar>
     </w:tblPr>
     <w:tcPr>
       <w:shd w:val="clear" w:color="auto" w:fill="auto"/>
@@ -11144,19 +10752,12 @@
     </w:rPr>
     <w:tblPr>
       <w:tblStyleRowBandSize w:val="1"/>
-      <w:tblInd w:w="0" w:type="dxa"/>
       <w:tblBorders>
         <w:top w:val="single" w:sz="12" w:space="0" w:color="008080"/>
         <w:left w:val="single" w:sz="6" w:space="0" w:color="008080"/>
         <w:bottom w:val="single" w:sz="12" w:space="0" w:color="008080"/>
         <w:right w:val="single" w:sz="6" w:space="0" w:color="008080"/>
       </w:tblBorders>
-      <w:tblCellMar>
-        <w:top w:w="0" w:type="dxa"/>
-        <w:left w:w="108" w:type="dxa"/>
-        <w:bottom w:w="0" w:type="dxa"/>
-        <w:right w:w="108" w:type="dxa"/>
-      </w:tblCellMar>
     </w:tblPr>
     <w:tblStylePr w:type="firstRow">
       <w:rPr>
@@ -11241,16 +10842,9 @@
     </w:rPr>
     <w:tblPr>
       <w:tblStyleRowBandSize w:val="2"/>
-      <w:tblInd w:w="0" w:type="dxa"/>
       <w:tblBorders>
         <w:bottom w:val="single" w:sz="12" w:space="0" w:color="808080"/>
       </w:tblBorders>
-      <w:tblCellMar>
-        <w:top w:w="0" w:type="dxa"/>
-        <w:left w:w="108" w:type="dxa"/>
-        <w:bottom w:w="0" w:type="dxa"/>
-        <w:right w:w="108" w:type="dxa"/>
-      </w:tblCellMar>
     </w:tblPr>
     <w:tblStylePr w:type="firstRow">
       <w:rPr>
@@ -11332,18 +10926,11 @@
       <w:lang w:eastAsia="de-AT"/>
     </w:rPr>
     <w:tblPr>
-      <w:tblInd w:w="0" w:type="dxa"/>
       <w:tblBorders>
         <w:top w:val="single" w:sz="12" w:space="0" w:color="000000"/>
         <w:bottom w:val="single" w:sz="12" w:space="0" w:color="000000"/>
         <w:insideH w:val="single" w:sz="6" w:space="0" w:color="000000"/>
       </w:tblBorders>
-      <w:tblCellMar>
-        <w:top w:w="0" w:type="dxa"/>
-        <w:left w:w="108" w:type="dxa"/>
-        <w:bottom w:w="0" w:type="dxa"/>
-        <w:right w:w="108" w:type="dxa"/>
-      </w:tblCellMar>
     </w:tblPr>
     <w:tcPr>
       <w:shd w:val="clear" w:color="auto" w:fill="auto"/>
@@ -11403,7 +10990,6 @@
       <w:lang w:eastAsia="de-AT"/>
     </w:rPr>
     <w:tblPr>
-      <w:tblInd w:w="0" w:type="dxa"/>
       <w:tblBorders>
         <w:top w:val="single" w:sz="12" w:space="0" w:color="000000"/>
         <w:left w:val="single" w:sz="12" w:space="0" w:color="000000"/>
@@ -11411,12 +10997,6 @@
         <w:right w:val="single" w:sz="12" w:space="0" w:color="000000"/>
         <w:insideH w:val="single" w:sz="6" w:space="0" w:color="000000"/>
       </w:tblBorders>
-      <w:tblCellMar>
-        <w:top w:w="0" w:type="dxa"/>
-        <w:left w:w="108" w:type="dxa"/>
-        <w:bottom w:w="0" w:type="dxa"/>
-        <w:right w:w="108" w:type="dxa"/>
-      </w:tblCellMar>
     </w:tblPr>
     <w:tcPr>
       <w:shd w:val="clear" w:color="auto" w:fill="auto"/>
@@ -11453,7 +11033,6 @@
       <w:lang w:eastAsia="de-AT"/>
     </w:rPr>
     <w:tblPr>
-      <w:tblInd w:w="0" w:type="dxa"/>
       <w:tblBorders>
         <w:top w:val="single" w:sz="6" w:space="0" w:color="000000"/>
         <w:left w:val="single" w:sz="6" w:space="0" w:color="000000"/>
@@ -11461,12 +11040,6 @@
         <w:right w:val="single" w:sz="6" w:space="0" w:color="000000"/>
         <w:insideH w:val="single" w:sz="6" w:space="0" w:color="000000"/>
       </w:tblBorders>
-      <w:tblCellMar>
-        <w:top w:w="0" w:type="dxa"/>
-        <w:left w:w="108" w:type="dxa"/>
-        <w:bottom w:w="0" w:type="dxa"/>
-        <w:right w:w="108" w:type="dxa"/>
-      </w:tblCellMar>
     </w:tblPr>
     <w:tcPr>
       <w:shd w:val="clear" w:color="auto" w:fill="auto"/>
@@ -11515,19 +11088,12 @@
     </w:rPr>
     <w:tblPr>
       <w:tblStyleRowBandSize w:val="1"/>
-      <w:tblInd w:w="0" w:type="dxa"/>
       <w:tblBorders>
         <w:top w:val="single" w:sz="6" w:space="0" w:color="000000"/>
         <w:left w:val="single" w:sz="6" w:space="0" w:color="000000"/>
         <w:bottom w:val="single" w:sz="6" w:space="0" w:color="000000"/>
         <w:right w:val="single" w:sz="6" w:space="0" w:color="000000"/>
       </w:tblBorders>
-      <w:tblCellMar>
-        <w:top w:w="0" w:type="dxa"/>
-        <w:left w:w="108" w:type="dxa"/>
-        <w:bottom w:w="0" w:type="dxa"/>
-        <w:right w:w="108" w:type="dxa"/>
-      </w:tblCellMar>
     </w:tblPr>
     <w:tcPr>
       <w:shd w:val="pct50" w:color="000000" w:fill="FFFFFF"/>
@@ -11587,7 +11153,6 @@
     </w:rPr>
     <w:tblPr>
       <w:tblStyleRowBandSize w:val="1"/>
-      <w:tblInd w:w="0" w:type="dxa"/>
       <w:tblBorders>
         <w:top w:val="single" w:sz="12" w:space="0" w:color="008000"/>
         <w:left w:val="single" w:sz="6" w:space="0" w:color="008000"/>
@@ -11595,12 +11160,6 @@
         <w:right w:val="single" w:sz="6" w:space="0" w:color="008000"/>
         <w:insideH w:val="single" w:sz="6" w:space="0" w:color="000000"/>
       </w:tblBorders>
-      <w:tblCellMar>
-        <w:top w:w="0" w:type="dxa"/>
-        <w:left w:w="108" w:type="dxa"/>
-        <w:bottom w:w="0" w:type="dxa"/>
-        <w:right w:w="108" w:type="dxa"/>
-      </w:tblCellMar>
     </w:tblPr>
     <w:tblStylePr w:type="firstRow">
       <w:rPr>
@@ -11697,7 +11256,6 @@
     </w:rPr>
     <w:tblPr>
       <w:tblStyleRowBandSize w:val="1"/>
-      <w:tblInd w:w="0" w:type="dxa"/>
       <w:tblBorders>
         <w:top w:val="single" w:sz="6" w:space="0" w:color="000000"/>
         <w:left w:val="single" w:sz="6" w:space="0" w:color="000000"/>
@@ -11705,12 +11263,6 @@
         <w:right w:val="single" w:sz="6" w:space="0" w:color="000000"/>
         <w:insideV w:val="single" w:sz="6" w:space="0" w:color="000000"/>
       </w:tblBorders>
-      <w:tblCellMar>
-        <w:top w:w="0" w:type="dxa"/>
-        <w:left w:w="108" w:type="dxa"/>
-        <w:bottom w:w="0" w:type="dxa"/>
-        <w:right w:w="108" w:type="dxa"/>
-      </w:tblCellMar>
     </w:tblPr>
     <w:tblStylePr w:type="firstRow">
       <w:rPr>
@@ -11808,7 +11360,6 @@
       <w:lang w:eastAsia="de-AT"/>
     </w:rPr>
     <w:tblPr>
-      <w:tblInd w:w="0" w:type="dxa"/>
       <w:tblBorders>
         <w:top w:val="single" w:sz="6" w:space="0" w:color="000000"/>
         <w:left w:val="single" w:sz="6" w:space="0" w:color="000000"/>
@@ -11817,12 +11368,6 @@
         <w:insideH w:val="single" w:sz="6" w:space="0" w:color="000000"/>
         <w:insideV w:val="single" w:sz="6" w:space="0" w:color="000000"/>
       </w:tblBorders>
-      <w:tblCellMar>
-        <w:top w:w="0" w:type="dxa"/>
-        <w:left w:w="108" w:type="dxa"/>
-        <w:bottom w:w="0" w:type="dxa"/>
-        <w:right w:w="108" w:type="dxa"/>
-      </w:tblCellMar>
     </w:tblPr>
     <w:tcPr>
       <w:shd w:val="clear" w:color="auto" w:fill="auto"/>
@@ -11858,7 +11403,6 @@
       <w:lang w:eastAsia="de-AT"/>
     </w:rPr>
     <w:tblPr>
-      <w:tblInd w:w="0" w:type="dxa"/>
       <w:tblBorders>
         <w:top w:val="single" w:sz="6" w:space="0" w:color="000000"/>
         <w:left w:val="single" w:sz="6" w:space="0" w:color="000000"/>
@@ -11867,12 +11411,6 @@
         <w:insideH w:val="single" w:sz="6" w:space="0" w:color="000000"/>
         <w:insideV w:val="single" w:sz="6" w:space="0" w:color="000000"/>
       </w:tblBorders>
-      <w:tblCellMar>
-        <w:top w:w="0" w:type="dxa"/>
-        <w:left w:w="108" w:type="dxa"/>
-        <w:bottom w:w="0" w:type="dxa"/>
-        <w:right w:w="108" w:type="dxa"/>
-      </w:tblCellMar>
     </w:tblPr>
     <w:tcPr>
       <w:shd w:val="clear" w:color="auto" w:fill="auto"/>
@@ -11919,17 +11457,10 @@
       <w:lang w:eastAsia="de-AT"/>
     </w:rPr>
     <w:tblPr>
-      <w:tblInd w:w="0" w:type="dxa"/>
       <w:tblBorders>
         <w:insideH w:val="single" w:sz="6" w:space="0" w:color="000000"/>
         <w:insideV w:val="single" w:sz="6" w:space="0" w:color="000000"/>
       </w:tblBorders>
-      <w:tblCellMar>
-        <w:top w:w="0" w:type="dxa"/>
-        <w:left w:w="108" w:type="dxa"/>
-        <w:bottom w:w="0" w:type="dxa"/>
-        <w:right w:w="108" w:type="dxa"/>
-      </w:tblCellMar>
     </w:tblPr>
     <w:tcPr>
       <w:shd w:val="clear" w:color="auto" w:fill="auto"/>
@@ -12003,7 +11534,6 @@
       <w:lang w:eastAsia="de-AT"/>
     </w:rPr>
     <w:tblPr>
-      <w:tblInd w:w="0" w:type="dxa"/>
       <w:tblBorders>
         <w:top w:val="single" w:sz="6" w:space="0" w:color="000000"/>
         <w:left w:val="single" w:sz="12" w:space="0" w:color="000000"/>
@@ -12011,12 +11541,6 @@
         <w:right w:val="single" w:sz="12" w:space="0" w:color="000000"/>
         <w:insideV w:val="single" w:sz="6" w:space="0" w:color="000000"/>
       </w:tblBorders>
-      <w:tblCellMar>
-        <w:top w:w="0" w:type="dxa"/>
-        <w:left w:w="108" w:type="dxa"/>
-        <w:bottom w:w="0" w:type="dxa"/>
-        <w:right w:w="108" w:type="dxa"/>
-      </w:tblCellMar>
     </w:tblPr>
     <w:tcPr>
       <w:shd w:val="clear" w:color="auto" w:fill="auto"/>
@@ -12074,19 +11598,12 @@
       <w:lang w:eastAsia="de-AT"/>
     </w:rPr>
     <w:tblPr>
-      <w:tblInd w:w="0" w:type="dxa"/>
       <w:tblBorders>
         <w:left w:val="single" w:sz="12" w:space="0" w:color="000000"/>
         <w:right w:val="single" w:sz="12" w:space="0" w:color="000000"/>
         <w:insideH w:val="single" w:sz="6" w:space="0" w:color="000000"/>
         <w:insideV w:val="single" w:sz="6" w:space="0" w:color="000000"/>
       </w:tblBorders>
-      <w:tblCellMar>
-        <w:top w:w="0" w:type="dxa"/>
-        <w:left w:w="108" w:type="dxa"/>
-        <w:bottom w:w="0" w:type="dxa"/>
-        <w:right w:w="108" w:type="dxa"/>
-      </w:tblCellMar>
     </w:tblPr>
     <w:tcPr>
       <w:shd w:val="clear" w:color="auto" w:fill="auto"/>
@@ -12151,7 +11668,6 @@
       <w:lang w:eastAsia="de-AT"/>
     </w:rPr>
     <w:tblPr>
-      <w:tblInd w:w="0" w:type="dxa"/>
       <w:tblBorders>
         <w:top w:val="single" w:sz="12" w:space="0" w:color="000000"/>
         <w:left w:val="single" w:sz="12" w:space="0" w:color="000000"/>
@@ -12160,12 +11676,6 @@
         <w:insideH w:val="single" w:sz="6" w:space="0" w:color="000000"/>
         <w:insideV w:val="single" w:sz="6" w:space="0" w:color="000000"/>
       </w:tblBorders>
-      <w:tblCellMar>
-        <w:top w:w="0" w:type="dxa"/>
-        <w:left w:w="108" w:type="dxa"/>
-        <w:bottom w:w="0" w:type="dxa"/>
-        <w:right w:w="108" w:type="dxa"/>
-      </w:tblCellMar>
     </w:tblPr>
     <w:tcPr>
       <w:shd w:val="clear" w:color="auto" w:fill="auto"/>
@@ -12231,7 +11741,6 @@
       <w:lang w:eastAsia="de-AT"/>
     </w:rPr>
     <w:tblPr>
-      <w:tblInd w:w="0" w:type="dxa"/>
       <w:tblBorders>
         <w:top w:val="single" w:sz="12" w:space="0" w:color="000000"/>
         <w:left w:val="single" w:sz="12" w:space="0" w:color="000000"/>
@@ -12239,12 +11748,6 @@
         <w:right w:val="single" w:sz="12" w:space="0" w:color="000000"/>
         <w:insideV w:val="single" w:sz="6" w:space="0" w:color="000000"/>
       </w:tblBorders>
-      <w:tblCellMar>
-        <w:top w:w="0" w:type="dxa"/>
-        <w:left w:w="108" w:type="dxa"/>
-        <w:bottom w:w="0" w:type="dxa"/>
-        <w:right w:w="108" w:type="dxa"/>
-      </w:tblCellMar>
     </w:tblPr>
     <w:tcPr>
       <w:shd w:val="clear" w:color="auto" w:fill="auto"/>
@@ -12316,7 +11819,6 @@
       <w:lang w:eastAsia="de-AT"/>
     </w:rPr>
     <w:tblPr>
-      <w:tblInd w:w="0" w:type="dxa"/>
       <w:tblBorders>
         <w:top w:val="single" w:sz="12" w:space="0" w:color="000000"/>
         <w:left w:val="single" w:sz="12" w:space="0" w:color="000000"/>
@@ -12325,12 +11827,6 @@
         <w:insideH w:val="single" w:sz="6" w:space="0" w:color="000000"/>
         <w:insideV w:val="single" w:sz="6" w:space="0" w:color="000000"/>
       </w:tblBorders>
-      <w:tblCellMar>
-        <w:top w:w="0" w:type="dxa"/>
-        <w:left w:w="108" w:type="dxa"/>
-        <w:bottom w:w="0" w:type="dxa"/>
-        <w:right w:w="108" w:type="dxa"/>
-      </w:tblCellMar>
     </w:tblPr>
     <w:tcPr>
       <w:shd w:val="clear" w:color="auto" w:fill="auto"/>
@@ -12414,7 +11910,6 @@
       <w:lang w:eastAsia="de-AT"/>
     </w:rPr>
     <w:tblPr>
-      <w:tblInd w:w="0" w:type="dxa"/>
       <w:tblBorders>
         <w:top w:val="single" w:sz="6" w:space="0" w:color="000080"/>
         <w:left w:val="single" w:sz="6" w:space="0" w:color="000080"/>
@@ -12423,12 +11918,6 @@
         <w:insideH w:val="single" w:sz="6" w:space="0" w:color="000080"/>
         <w:insideV w:val="single" w:sz="6" w:space="0" w:color="000080"/>
       </w:tblBorders>
-      <w:tblCellMar>
-        <w:top w:w="0" w:type="dxa"/>
-        <w:left w:w="108" w:type="dxa"/>
-        <w:bottom w:w="0" w:type="dxa"/>
-        <w:right w:w="108" w:type="dxa"/>
-      </w:tblCellMar>
     </w:tblPr>
     <w:tcPr>
       <w:shd w:val="clear" w:color="auto" w:fill="auto"/>
@@ -12495,19 +11984,12 @@
     </w:rPr>
     <w:tblPr>
       <w:tblStyleColBandSize w:val="1"/>
-      <w:tblInd w:w="0" w:type="dxa"/>
       <w:tblBorders>
         <w:top w:val="single" w:sz="12" w:space="0" w:color="000000"/>
         <w:left w:val="single" w:sz="12" w:space="0" w:color="000000"/>
         <w:bottom w:val="single" w:sz="12" w:space="0" w:color="000000"/>
         <w:right w:val="single" w:sz="12" w:space="0" w:color="000000"/>
       </w:tblBorders>
-      <w:tblCellMar>
-        <w:top w:w="0" w:type="dxa"/>
-        <w:left w:w="108" w:type="dxa"/>
-        <w:bottom w:w="0" w:type="dxa"/>
-        <w:right w:w="108" w:type="dxa"/>
-      </w:tblCellMar>
     </w:tblPr>
     <w:tblStylePr w:type="firstRow">
       <w:rPr>
@@ -12625,13 +12107,6 @@
     </w:rPr>
     <w:tblPr>
       <w:tblStyleColBandSize w:val="1"/>
-      <w:tblInd w:w="0" w:type="dxa"/>
-      <w:tblCellMar>
-        <w:top w:w="0" w:type="dxa"/>
-        <w:left w:w="108" w:type="dxa"/>
-        <w:bottom w:w="0" w:type="dxa"/>
-        <w:right w:w="108" w:type="dxa"/>
-      </w:tblCellMar>
     </w:tblPr>
     <w:tblStylePr w:type="firstRow">
       <w:rPr>
@@ -12749,7 +12224,6 @@
     </w:rPr>
     <w:tblPr>
       <w:tblStyleColBandSize w:val="1"/>
-      <w:tblInd w:w="0" w:type="dxa"/>
       <w:tblBorders>
         <w:top w:val="single" w:sz="6" w:space="0" w:color="000080"/>
         <w:left w:val="single" w:sz="6" w:space="0" w:color="000080"/>
@@ -12757,12 +12231,6 @@
         <w:right w:val="single" w:sz="6" w:space="0" w:color="000080"/>
         <w:insideV w:val="single" w:sz="6" w:space="0" w:color="000080"/>
       </w:tblBorders>
-      <w:tblCellMar>
-        <w:top w:w="0" w:type="dxa"/>
-        <w:left w:w="108" w:type="dxa"/>
-        <w:bottom w:w="0" w:type="dxa"/>
-        <w:right w:w="108" w:type="dxa"/>
-      </w:tblCellMar>
     </w:tblPr>
     <w:tblStylePr w:type="firstRow">
       <w:rPr>
@@ -12865,13 +12333,6 @@
     </w:rPr>
     <w:tblPr>
       <w:tblStyleColBandSize w:val="1"/>
-      <w:tblInd w:w="0" w:type="dxa"/>
-      <w:tblCellMar>
-        <w:top w:w="0" w:type="dxa"/>
-        <w:left w:w="108" w:type="dxa"/>
-        <w:bottom w:w="0" w:type="dxa"/>
-        <w:right w:w="108" w:type="dxa"/>
-      </w:tblCellMar>
     </w:tblPr>
     <w:tblStylePr w:type="firstRow">
       <w:rPr>
@@ -12947,7 +12408,6 @@
     </w:rPr>
     <w:tblPr>
       <w:tblStyleColBandSize w:val="1"/>
-      <w:tblInd w:w="0" w:type="dxa"/>
       <w:tblBorders>
         <w:top w:val="single" w:sz="12" w:space="0" w:color="808080"/>
         <w:left w:val="single" w:sz="12" w:space="0" w:color="808080"/>
@@ -12955,12 +12415,6 @@
         <w:right w:val="single" w:sz="12" w:space="0" w:color="808080"/>
         <w:insideV w:val="single" w:sz="6" w:space="0" w:color="C0C0C0"/>
       </w:tblBorders>
-      <w:tblCellMar>
-        <w:top w:w="0" w:type="dxa"/>
-        <w:left w:w="108" w:type="dxa"/>
-        <w:bottom w:w="0" w:type="dxa"/>
-        <w:right w:w="108" w:type="dxa"/>
-      </w:tblCellMar>
     </w:tblPr>
     <w:tblStylePr w:type="firstRow">
       <w:rPr>
@@ -13049,13 +12503,6 @@
     </w:rPr>
     <w:tblPr>
       <w:tblStyleRowBandSize w:val="1"/>
-      <w:tblInd w:w="0" w:type="dxa"/>
-      <w:tblCellMar>
-        <w:top w:w="0" w:type="dxa"/>
-        <w:left w:w="108" w:type="dxa"/>
-        <w:bottom w:w="0" w:type="dxa"/>
-        <w:right w:w="108" w:type="dxa"/>
-      </w:tblCellMar>
     </w:tblPr>
     <w:tblStylePr w:type="firstRow">
       <w:tblPr/>
@@ -13152,17 +12599,10 @@
       <w:lang w:eastAsia="de-AT"/>
     </w:rPr>
     <w:tblPr>
-      <w:tblInd w:w="0" w:type="dxa"/>
       <w:tblBorders>
         <w:left w:val="single" w:sz="6" w:space="0" w:color="000000"/>
         <w:right w:val="single" w:sz="6" w:space="0" w:color="000000"/>
       </w:tblBorders>
-      <w:tblCellMar>
-        <w:top w:w="0" w:type="dxa"/>
-        <w:left w:w="108" w:type="dxa"/>
-        <w:bottom w:w="0" w:type="dxa"/>
-        <w:right w:w="108" w:type="dxa"/>
-      </w:tblCellMar>
     </w:tblPr>
     <w:tblStylePr w:type="firstRow">
       <w:tblPr/>
@@ -13249,7 +12689,6 @@
     </w:rPr>
     <w:tblPr>
       <w:tblCellSpacing w:w="20" w:type="dxa"/>
-      <w:tblInd w:w="0" w:type="dxa"/>
       <w:tblBorders>
         <w:top w:val="outset" w:sz="6" w:space="0" w:color="auto"/>
         <w:left w:val="outset" w:sz="6" w:space="0" w:color="auto"/>
@@ -13258,12 +12697,6 @@
         <w:insideH w:val="outset" w:sz="6" w:space="0" w:color="auto"/>
         <w:insideV w:val="outset" w:sz="6" w:space="0" w:color="auto"/>
       </w:tblBorders>
-      <w:tblCellMar>
-        <w:top w:w="0" w:type="dxa"/>
-        <w:left w:w="108" w:type="dxa"/>
-        <w:bottom w:w="0" w:type="dxa"/>
-        <w:right w:w="108" w:type="dxa"/>
-      </w:tblCellMar>
     </w:tblPr>
     <w:trPr>
       <w:tblCellSpacing w:w="20" w:type="dxa"/>
@@ -13300,7 +12733,6 @@
     </w:rPr>
     <w:tblPr>
       <w:tblCellSpacing w:w="20" w:type="dxa"/>
-      <w:tblInd w:w="0" w:type="dxa"/>
       <w:tblBorders>
         <w:top w:val="inset" w:sz="6" w:space="0" w:color="auto"/>
         <w:left w:val="inset" w:sz="6" w:space="0" w:color="auto"/>
@@ -13309,12 +12741,6 @@
         <w:insideH w:val="inset" w:sz="6" w:space="0" w:color="auto"/>
         <w:insideV w:val="inset" w:sz="6" w:space="0" w:color="auto"/>
       </w:tblBorders>
-      <w:tblCellMar>
-        <w:top w:w="0" w:type="dxa"/>
-        <w:left w:w="108" w:type="dxa"/>
-        <w:bottom w:w="0" w:type="dxa"/>
-        <w:right w:w="108" w:type="dxa"/>
-      </w:tblCellMar>
     </w:tblPr>
     <w:trPr>
       <w:tblCellSpacing w:w="20" w:type="dxa"/>
@@ -13351,7 +12777,6 @@
     </w:rPr>
     <w:tblPr>
       <w:tblCellSpacing w:w="20" w:type="dxa"/>
-      <w:tblInd w:w="0" w:type="dxa"/>
       <w:tblBorders>
         <w:top w:val="outset" w:sz="24" w:space="0" w:color="auto"/>
         <w:left w:val="outset" w:sz="24" w:space="0" w:color="auto"/>
@@ -13360,12 +12785,6 @@
         <w:insideH w:val="outset" w:sz="6" w:space="0" w:color="auto"/>
         <w:insideV w:val="outset" w:sz="6" w:space="0" w:color="auto"/>
       </w:tblBorders>
-      <w:tblCellMar>
-        <w:top w:w="0" w:type="dxa"/>
-        <w:left w:w="108" w:type="dxa"/>
-        <w:bottom w:w="0" w:type="dxa"/>
-        <w:right w:w="108" w:type="dxa"/>
-      </w:tblCellMar>
     </w:tblPr>
     <w:trPr>
       <w:tblCellSpacing w:w="20" w:type="dxa"/>
@@ -13401,7 +12820,6 @@
       <w:lang w:eastAsia="de-AT"/>
     </w:rPr>
     <w:tblPr>
-      <w:tblInd w:w="0" w:type="dxa"/>
       <w:tblBorders>
         <w:top w:val="single" w:sz="4" w:space="0" w:color="auto"/>
         <w:left w:val="single" w:sz="4" w:space="0" w:color="auto"/>
@@ -13410,12 +12828,6 @@
         <w:insideH w:val="single" w:sz="4" w:space="0" w:color="auto"/>
         <w:insideV w:val="single" w:sz="4" w:space="0" w:color="auto"/>
       </w:tblBorders>
-      <w:tblCellMar>
-        <w:top w:w="0" w:type="dxa"/>
-        <w:left w:w="108" w:type="dxa"/>
-        <w:bottom w:w="0" w:type="dxa"/>
-        <w:right w:w="108" w:type="dxa"/>
-      </w:tblCellMar>
     </w:tblPr>
   </w:style>
   <w:style w:type="table" w:styleId="Tabellenraster">
@@ -13432,7 +12844,6 @@
       <w:lang w:eastAsia="de-AT"/>
     </w:rPr>
     <w:tblPr>
-      <w:tblInd w:w="0" w:type="dxa"/>
       <w:tblBorders>
         <w:top w:val="single" w:sz="4" w:space="0" w:color="auto"/>
         <w:left w:val="single" w:sz="4" w:space="0" w:color="auto"/>
@@ -13441,12 +12852,6 @@
         <w:insideH w:val="single" w:sz="4" w:space="0" w:color="auto"/>
         <w:insideV w:val="single" w:sz="4" w:space="0" w:color="auto"/>
       </w:tblBorders>
-      <w:tblCellMar>
-        <w:top w:w="0" w:type="dxa"/>
-        <w:left w:w="108" w:type="dxa"/>
-        <w:bottom w:w="0" w:type="dxa"/>
-        <w:right w:w="108" w:type="dxa"/>
-      </w:tblCellMar>
     </w:tblPr>
   </w:style>
   <w:style w:type="paragraph" w:styleId="Textkrper">
@@ -14175,7 +13580,7 @@
 </file>
 
 <file path=customXml/itemProps1.xml><?xml version="1.0" encoding="utf-8"?>
-<ds:datastoreItem xmlns:ds="http://schemas.openxmlformats.org/officeDocument/2006/customXml" ds:itemID="{7F2547B0-ECFD-4DA5-A3E2-F3242276FCD9}">
+<ds:datastoreItem xmlns:ds="http://schemas.openxmlformats.org/officeDocument/2006/customXml" ds:itemID="{F88251C9-F92E-441F-9DC8-868F79FDEFC2}">
   <ds:schemaRefs>
     <ds:schemaRef ds:uri="http://schemas.openxmlformats.org/officeDocument/2006/bibliography"/>
   </ds:schemaRefs>

</xml_diff>